<commit_message>
vault backup: 2023-10-09 22:08:25
</commit_message>
<xml_diff>
--- a/Resumes & Documents/Resume_JeremyManiago_Fall2023_John_Review.docx
+++ b/Resumes & Documents/Resume_JeremyManiago_Fall2023_John_Review.docx
@@ -568,8 +568,6 @@
       <w:r>
         <w:rPr>
           <w:rFonts w:ascii="Arial" w:hAnsi="Arial" w:cs="Arial"/>
-          <w:i/>
-          <w:iCs/>
           <w:color w:val="000000"/>
           <w:sz w:val="20"/>
           <w:szCs w:val="20"/>
@@ -583,6 +581,15 @@
           <w:sz w:val="20"/>
           <w:szCs w:val="20"/>
         </w:rPr>
+        <w:t xml:space="preserve">Advanced </w:t>
+      </w:r>
+      <w:r>
+        <w:rPr>
+          <w:rFonts w:ascii="Arial" w:hAnsi="Arial" w:cs="Arial"/>
+          <w:color w:val="000000"/>
+          <w:sz w:val="20"/>
+          <w:szCs w:val="20"/>
+        </w:rPr>
         <w:t>Fluid Mechanics,</w:t>
       </w:r>
       <w:r>
@@ -610,6 +617,15 @@
           <w:sz w:val="20"/>
           <w:szCs w:val="20"/>
         </w:rPr>
+        <w:t xml:space="preserve">Aerothermal Fluids Lab, </w:t>
+      </w:r>
+      <w:r>
+        <w:rPr>
+          <w:rFonts w:ascii="Arial" w:hAnsi="Arial" w:cs="Arial"/>
+          <w:color w:val="000000"/>
+          <w:sz w:val="20"/>
+          <w:szCs w:val="20"/>
+        </w:rPr>
         <w:t xml:space="preserve">Thermodynamics, </w:t>
       </w:r>
       <w:r>
@@ -628,6 +644,51 @@
           <w:sz w:val="20"/>
           <w:szCs w:val="20"/>
         </w:rPr>
+        <w:t>Manufacturing</w:t>
+      </w:r>
+      <w:r>
+        <w:rPr>
+          <w:rFonts w:ascii="Arial" w:hAnsi="Arial" w:cs="Arial"/>
+          <w:color w:val="000000"/>
+          <w:sz w:val="20"/>
+          <w:szCs w:val="20"/>
+        </w:rPr>
+        <w:t xml:space="preserve"> Processes</w:t>
+      </w:r>
+      <w:r>
+        <w:rPr>
+          <w:rFonts w:ascii="Arial" w:hAnsi="Arial" w:cs="Arial"/>
+          <w:color w:val="000000"/>
+          <w:sz w:val="20"/>
+          <w:szCs w:val="20"/>
+        </w:rPr>
+        <w:t xml:space="preserve"> &amp;</w:t>
+      </w:r>
+      <w:r>
+        <w:rPr>
+          <w:rFonts w:ascii="Arial" w:hAnsi="Arial" w:cs="Arial"/>
+          <w:color w:val="000000"/>
+          <w:sz w:val="20"/>
+          <w:szCs w:val="20"/>
+        </w:rPr>
+        <w:t xml:space="preserve"> Materials</w:t>
+      </w:r>
+      <w:r>
+        <w:rPr>
+          <w:rFonts w:ascii="Arial" w:hAnsi="Arial" w:cs="Arial"/>
+          <w:color w:val="000000"/>
+          <w:sz w:val="20"/>
+          <w:szCs w:val="20"/>
+        </w:rPr>
+        <w:t xml:space="preserve">, </w:t>
+      </w:r>
+      <w:r>
+        <w:rPr>
+          <w:rFonts w:ascii="Arial" w:hAnsi="Arial" w:cs="Arial"/>
+          <w:color w:val="000000"/>
+          <w:sz w:val="20"/>
+          <w:szCs w:val="20"/>
+        </w:rPr>
         <w:t xml:space="preserve">Mechanical Systems Design, </w:t>
       </w:r>
       <w:r>
@@ -655,6 +716,24 @@
           <w:sz w:val="20"/>
           <w:szCs w:val="20"/>
         </w:rPr>
+        <w:t xml:space="preserve">Engineering </w:t>
+      </w:r>
+      <w:r>
+        <w:rPr>
+          <w:rFonts w:ascii="Arial" w:hAnsi="Arial" w:cs="Arial"/>
+          <w:color w:val="000000"/>
+          <w:sz w:val="20"/>
+          <w:szCs w:val="20"/>
+        </w:rPr>
+        <w:t xml:space="preserve">Materials, </w:t>
+      </w:r>
+      <w:r>
+        <w:rPr>
+          <w:rFonts w:ascii="Arial" w:hAnsi="Arial" w:cs="Arial"/>
+          <w:color w:val="000000"/>
+          <w:sz w:val="20"/>
+          <w:szCs w:val="20"/>
+        </w:rPr>
         <w:t>Computer Aided Drafting</w:t>
       </w:r>
       <w:r>
@@ -673,6 +752,42 @@
           <w:sz w:val="20"/>
           <w:szCs w:val="20"/>
         </w:rPr>
+        <w:t xml:space="preserve">System Dynamics &amp; Control, </w:t>
+      </w:r>
+      <w:r>
+        <w:rPr>
+          <w:rFonts w:ascii="Arial" w:hAnsi="Arial" w:cs="Arial"/>
+          <w:color w:val="000000"/>
+          <w:sz w:val="20"/>
+          <w:szCs w:val="20"/>
+        </w:rPr>
+        <w:t>Mechatronics</w:t>
+      </w:r>
+      <w:r>
+        <w:rPr>
+          <w:rFonts w:ascii="Arial" w:hAnsi="Arial" w:cs="Arial"/>
+          <w:color w:val="000000"/>
+          <w:sz w:val="20"/>
+          <w:szCs w:val="20"/>
+        </w:rPr>
+        <w:t>,</w:t>
+      </w:r>
+      <w:r>
+        <w:rPr>
+          <w:rFonts w:ascii="Arial" w:hAnsi="Arial" w:cs="Arial"/>
+          <w:color w:val="000000"/>
+          <w:sz w:val="20"/>
+          <w:szCs w:val="20"/>
+        </w:rPr>
+        <w:t xml:space="preserve"> </w:t>
+      </w:r>
+      <w:r>
+        <w:rPr>
+          <w:rFonts w:ascii="Arial" w:hAnsi="Arial" w:cs="Arial"/>
+          <w:color w:val="000000"/>
+          <w:sz w:val="20"/>
+          <w:szCs w:val="20"/>
+        </w:rPr>
         <w:t>Numerical Methods</w:t>
       </w:r>
       <w:r>
@@ -682,6 +797,15 @@
           <w:sz w:val="20"/>
           <w:szCs w:val="20"/>
         </w:rPr>
+        <w:t xml:space="preserve"> in Engineering</w:t>
+      </w:r>
+      <w:r>
+        <w:rPr>
+          <w:rFonts w:ascii="Arial" w:hAnsi="Arial" w:cs="Arial"/>
+          <w:color w:val="000000"/>
+          <w:sz w:val="20"/>
+          <w:szCs w:val="20"/>
+        </w:rPr>
         <w:t>,</w:t>
       </w:r>
       <w:r>
@@ -700,61 +824,7 @@
           <w:sz w:val="20"/>
           <w:szCs w:val="20"/>
         </w:rPr>
-        <w:t>Materials Science</w:t>
-      </w:r>
-      <w:r>
-        <w:rPr>
-          <w:rFonts w:ascii="Arial" w:hAnsi="Arial" w:cs="Arial"/>
-          <w:color w:val="000000"/>
-          <w:sz w:val="20"/>
-          <w:szCs w:val="20"/>
-        </w:rPr>
-        <w:t>, Statics/Dynamics, Mechatronics, Engineering Design</w:t>
-      </w:r>
-      <w:r>
-        <w:rPr>
-          <w:rFonts w:ascii="Arial" w:hAnsi="Arial" w:cs="Arial"/>
-          <w:color w:val="000000"/>
-          <w:sz w:val="20"/>
-          <w:szCs w:val="20"/>
-        </w:rPr>
-        <w:t>,</w:t>
-      </w:r>
-      <w:r>
-        <w:rPr>
-          <w:rFonts w:ascii="Arial" w:hAnsi="Arial" w:cs="Arial"/>
-          <w:color w:val="000000"/>
-          <w:sz w:val="20"/>
-          <w:szCs w:val="20"/>
-        </w:rPr>
-        <w:t xml:space="preserve"> </w:t>
-      </w:r>
-      <w:r>
-        <w:rPr>
-          <w:rFonts w:ascii="Arial" w:hAnsi="Arial" w:cs="Arial"/>
-          <w:color w:val="000000"/>
-          <w:sz w:val="20"/>
-          <w:szCs w:val="20"/>
-        </w:rPr>
-        <w:t>Calculus 3</w:t>
-      </w:r>
-      <w:r>
-        <w:rPr>
-          <w:rFonts w:ascii="Arial" w:hAnsi="Arial" w:cs="Arial"/>
-          <w:color w:val="000000"/>
-          <w:sz w:val="20"/>
-          <w:szCs w:val="20"/>
-        </w:rPr>
-        <w:t>/2</w:t>
-      </w:r>
-      <w:r>
-        <w:rPr>
-          <w:rFonts w:ascii="Arial" w:hAnsi="Arial" w:cs="Arial"/>
-          <w:color w:val="000000"/>
-          <w:sz w:val="20"/>
-          <w:szCs w:val="20"/>
-        </w:rPr>
-        <w:t>, Differential Equations</w:t>
+        <w:t>Differential Equations</w:t>
       </w:r>
     </w:p>
     <w:p>
@@ -920,25 +990,25 @@
           <w:sz w:val="20"/>
           <w:szCs w:val="20"/>
         </w:rPr>
-        <w:t xml:space="preserve">orks, </w:t>
-      </w:r>
-      <w:r>
-        <w:rPr>
-          <w:rFonts w:ascii="Arial" w:hAnsi="Arial" w:cs="Arial"/>
-          <w:color w:val="000000"/>
-          <w:sz w:val="20"/>
-          <w:szCs w:val="20"/>
-        </w:rPr>
-        <w:t xml:space="preserve">OnShape, </w:t>
-      </w:r>
-      <w:r>
-        <w:rPr>
-          <w:rFonts w:ascii="Arial" w:hAnsi="Arial" w:cs="Arial"/>
-          <w:color w:val="000000"/>
-          <w:sz w:val="20"/>
-          <w:szCs w:val="20"/>
-        </w:rPr>
-        <w:t>MATLAB</w:t>
+        <w:t>orks</w:t>
+      </w:r>
+      <w:r>
+        <w:rPr>
+          <w:rFonts w:ascii="Arial" w:hAnsi="Arial" w:cs="Arial"/>
+          <w:color w:val="000000"/>
+          <w:sz w:val="20"/>
+          <w:szCs w:val="20"/>
+        </w:rPr>
+        <w:t xml:space="preserve"> (3D modeling, Flow Simulation, Finite Element Analysis), </w:t>
+      </w:r>
+      <w:r>
+        <w:rPr>
+          <w:rFonts w:ascii="Arial" w:hAnsi="Arial" w:cs="Arial"/>
+          <w:color w:val="000000"/>
+          <w:sz w:val="20"/>
+          <w:szCs w:val="20"/>
+        </w:rPr>
+        <w:t>OnShape</w:t>
       </w:r>
       <w:r>
         <w:rPr>
@@ -1016,6 +1086,33 @@
           <w:sz w:val="20"/>
           <w:szCs w:val="20"/>
         </w:rPr>
+        <w:t>MATLAB</w:t>
+      </w:r>
+      <w:r>
+        <w:rPr>
+          <w:rFonts w:ascii="Arial" w:hAnsi="Arial" w:cs="Arial"/>
+          <w:color w:val="000000"/>
+          <w:sz w:val="20"/>
+          <w:szCs w:val="20"/>
+        </w:rPr>
+        <w:t>,</w:t>
+      </w:r>
+      <w:r>
+        <w:rPr>
+          <w:rFonts w:ascii="Arial" w:hAnsi="Arial" w:cs="Arial"/>
+          <w:color w:val="000000"/>
+          <w:sz w:val="20"/>
+          <w:szCs w:val="20"/>
+        </w:rPr>
+        <w:t xml:space="preserve"> </w:t>
+      </w:r>
+      <w:r>
+        <w:rPr>
+          <w:rFonts w:ascii="Arial" w:hAnsi="Arial" w:cs="Arial"/>
+          <w:color w:val="000000"/>
+          <w:sz w:val="20"/>
+          <w:szCs w:val="20"/>
+        </w:rPr>
         <w:t xml:space="preserve">Python, </w:t>
       </w:r>
       <w:r>
@@ -1078,6 +1175,33 @@
           <w:sz w:val="20"/>
           <w:szCs w:val="20"/>
         </w:rPr>
+        <w:t>3D printing</w:t>
+      </w:r>
+      <w:r>
+        <w:rPr>
+          <w:rFonts w:ascii="Arial" w:hAnsi="Arial" w:cs="Arial"/>
+          <w:color w:val="000000"/>
+          <w:sz w:val="20"/>
+          <w:szCs w:val="20"/>
+        </w:rPr>
+        <w:t>,</w:t>
+      </w:r>
+      <w:r>
+        <w:rPr>
+          <w:rFonts w:ascii="Arial" w:hAnsi="Arial" w:cs="Arial"/>
+          <w:color w:val="000000"/>
+          <w:sz w:val="20"/>
+          <w:szCs w:val="20"/>
+        </w:rPr>
+        <w:t xml:space="preserve"> </w:t>
+      </w:r>
+      <w:r>
+        <w:rPr>
+          <w:rFonts w:ascii="Arial" w:hAnsi="Arial" w:cs="Arial"/>
+          <w:color w:val="000000"/>
+          <w:sz w:val="20"/>
+          <w:szCs w:val="20"/>
+        </w:rPr>
         <w:t>a</w:t>
       </w:r>
       <w:r>
@@ -1123,7 +1247,7 @@
           <w:sz w:val="20"/>
           <w:szCs w:val="20"/>
         </w:rPr>
-        <w:t>, 3D printing</w:t>
+        <w:t xml:space="preserve">, </w:t>
       </w:r>
     </w:p>
     <w:p>
@@ -1190,14 +1314,23 @@
           <w:rFonts w:ascii="Arial" w:hAnsi="Arial" w:cs="Arial"/>
         </w:rPr>
       </w:pPr>
-      <w:r>
-        <w:rPr>
-          <w:rFonts w:ascii="Arial" w:hAnsi="Arial" w:cs="Arial"/>
-          <w:b/>
-          <w:bCs/>
-          <w:color w:val="000000"/>
-        </w:rPr>
-        <w:t xml:space="preserve">PROJECTS </w:t>
+      <w:commentRangeStart w:id="3"/>
+      <w:r>
+        <w:rPr>
+          <w:rFonts w:ascii="Arial" w:hAnsi="Arial" w:cs="Arial"/>
+          <w:b/>
+          <w:bCs/>
+          <w:color w:val="000000"/>
+        </w:rPr>
+        <w:t>RELEVANT EXPERIENCE</w:t>
+      </w:r>
+      <w:commentRangeEnd w:id="3"/>
+      <w:r>
+        <w:rPr>
+          <w:rStyle w:val="CommentReference"/>
+          <w:rFonts w:asciiTheme="minorHAnsi" w:eastAsiaTheme="minorHAnsi" w:hAnsiTheme="minorHAnsi" w:cstheme="minorBidi"/>
+        </w:rPr>
+        <w:commentReference w:id="3"/>
       </w:r>
     </w:p>
     <w:p>
@@ -1210,39 +1343,80 @@
           <w:szCs w:val="20"/>
         </w:rPr>
       </w:pPr>
-      <w:commentRangeStart w:id="3"/>
-      <w:r>
-        <w:rPr>
-          <w:rFonts w:ascii="Arial" w:hAnsi="Arial" w:cs="Arial"/>
-          <w:b/>
-          <w:bCs/>
-          <w:color w:val="000000"/>
-          <w:sz w:val="20"/>
-          <w:szCs w:val="20"/>
-        </w:rPr>
-        <w:t>AIAA RC Plane</w:t>
-      </w:r>
-      <w:r>
-        <w:rPr>
-          <w:rFonts w:ascii="Arial" w:hAnsi="Arial" w:cs="Arial"/>
-          <w:b/>
-          <w:bCs/>
-          <w:color w:val="000000"/>
-          <w:sz w:val="20"/>
-          <w:szCs w:val="20"/>
-        </w:rPr>
-        <w:t xml:space="preserve">, </w:t>
-      </w:r>
-      <w:r>
-        <w:rPr>
-          <w:rFonts w:ascii="Arial" w:hAnsi="Arial" w:cs="Arial"/>
-          <w:b/>
-          <w:bCs/>
-          <w:color w:val="000000"/>
-          <w:sz w:val="20"/>
-          <w:szCs w:val="20"/>
-        </w:rPr>
-        <w:t>City College</w:t>
+      <w:r>
+        <w:rPr>
+          <w:rFonts w:ascii="Arial" w:hAnsi="Arial" w:cs="Arial"/>
+          <w:b/>
+          <w:bCs/>
+          <w:color w:val="000000"/>
+          <w:sz w:val="20"/>
+          <w:szCs w:val="20"/>
+        </w:rPr>
+        <w:t>AIAA, City College, NY</w:t>
+      </w:r>
+      <w:r>
+        <w:rPr>
+          <w:rFonts w:ascii="Arial" w:hAnsi="Arial" w:cs="Arial"/>
+          <w:color w:val="000000"/>
+          <w:sz w:val="20"/>
+          <w:szCs w:val="20"/>
+        </w:rPr>
+        <w:t xml:space="preserve"> | Club Secretary | Aircraft Design Division Lead</w:t>
+      </w:r>
+      <w:r>
+        <w:rPr>
+          <w:rFonts w:ascii="Arial" w:hAnsi="Arial" w:cs="Arial"/>
+          <w:color w:val="000000"/>
+          <w:sz w:val="20"/>
+          <w:szCs w:val="20"/>
+        </w:rPr>
+        <w:tab/>
+      </w:r>
+      <w:r>
+        <w:rPr>
+          <w:rFonts w:ascii="Arial" w:hAnsi="Arial" w:cs="Arial"/>
+          <w:b/>
+          <w:bCs/>
+          <w:color w:val="000000"/>
+          <w:sz w:val="20"/>
+          <w:szCs w:val="20"/>
+        </w:rPr>
+        <w:t xml:space="preserve">              </w:t>
+      </w:r>
+      <w:r>
+        <w:rPr>
+          <w:rStyle w:val="apple-tab-span"/>
+          <w:rFonts w:ascii="Arial" w:hAnsi="Arial" w:cs="Arial"/>
+          <w:b/>
+          <w:bCs/>
+          <w:color w:val="000000"/>
+          <w:sz w:val="20"/>
+          <w:szCs w:val="20"/>
+        </w:rPr>
+        <w:tab/>
+      </w:r>
+      <w:r>
+        <w:rPr>
+          <w:rStyle w:val="apple-tab-span"/>
+          <w:rFonts w:ascii="Arial" w:hAnsi="Arial" w:cs="Arial"/>
+          <w:b/>
+          <w:bCs/>
+          <w:color w:val="000000"/>
+          <w:sz w:val="20"/>
+          <w:szCs w:val="20"/>
+        </w:rPr>
+        <w:t xml:space="preserve">     </w:t>
+      </w:r>
+      <w:r>
+        <w:rPr>
+          <w:rFonts w:ascii="Arial" w:hAnsi="Arial" w:cs="Arial"/>
+          <w:b/>
+          <w:bCs/>
+          <w:color w:val="000000"/>
+          <w:sz w:val="20"/>
+          <w:szCs w:val="20"/>
+        </w:rPr>
+        <w:t xml:space="preserve">           </w:t>
       </w:r>
       <w:r>
         <w:rPr>
@@ -1258,29 +1432,989 @@
       <w:r>
         <w:rPr>
           <w:rFonts w:ascii="Arial" w:hAnsi="Arial" w:cs="Arial"/>
-          <w:color w:val="000000"/>
-          <w:sz w:val="20"/>
-          <w:szCs w:val="20"/>
-        </w:rPr>
-        <w:t>| Junior</w:t>
-      </w:r>
-      <w:r>
-        <w:rPr>
-          <w:rStyle w:val="apple-tab-span"/>
-          <w:rFonts w:ascii="Arial" w:hAnsi="Arial" w:cs="Arial"/>
-          <w:color w:val="000000"/>
-          <w:sz w:val="20"/>
-          <w:szCs w:val="20"/>
-        </w:rPr>
-        <w:t xml:space="preserve"> Co-designer</w:t>
-      </w:r>
-      <w:commentRangeEnd w:id="3"/>
+          <w:b/>
+          <w:bCs/>
+          <w:color w:val="000000"/>
+          <w:sz w:val="20"/>
+          <w:szCs w:val="20"/>
+        </w:rPr>
+        <w:tab/>
+        <w:t xml:space="preserve">  </w:t>
+      </w:r>
+      <w:r>
+        <w:rPr>
+          <w:rFonts w:ascii="Arial" w:hAnsi="Arial" w:cs="Arial"/>
+          <w:b/>
+          <w:bCs/>
+          <w:color w:val="000000"/>
+          <w:sz w:val="20"/>
+          <w:szCs w:val="20"/>
+        </w:rPr>
+        <w:t xml:space="preserve"> </w:t>
+      </w:r>
+      <w:r>
+        <w:rPr>
+          <w:rFonts w:ascii="Arial" w:hAnsi="Arial" w:cs="Arial"/>
+          <w:b/>
+          <w:bCs/>
+          <w:color w:val="000000"/>
+          <w:sz w:val="20"/>
+          <w:szCs w:val="20"/>
+        </w:rPr>
+        <w:t>Aug</w:t>
+      </w:r>
+      <w:r>
+        <w:rPr>
+          <w:rFonts w:ascii="Arial" w:hAnsi="Arial" w:cs="Arial"/>
+          <w:b/>
+          <w:bCs/>
+          <w:color w:val="000000"/>
+          <w:sz w:val="20"/>
+          <w:szCs w:val="20"/>
+        </w:rPr>
+        <w:t xml:space="preserve"> 20</w:t>
+      </w:r>
+      <w:r>
+        <w:rPr>
+          <w:rFonts w:ascii="Arial" w:hAnsi="Arial" w:cs="Arial"/>
+          <w:b/>
+          <w:bCs/>
+          <w:color w:val="000000"/>
+          <w:sz w:val="20"/>
+          <w:szCs w:val="20"/>
+        </w:rPr>
+        <w:t>23</w:t>
+      </w:r>
+      <w:r>
+        <w:rPr>
+          <w:rFonts w:ascii="Arial" w:hAnsi="Arial" w:cs="Arial"/>
+          <w:b/>
+          <w:bCs/>
+          <w:color w:val="000000"/>
+          <w:sz w:val="20"/>
+          <w:szCs w:val="20"/>
+        </w:rPr>
+        <w:t xml:space="preserve"> </w:t>
+      </w:r>
+      <w:r>
+        <w:rPr>
+          <w:rFonts w:ascii="Arial" w:hAnsi="Arial" w:cs="Arial"/>
+          <w:b/>
+          <w:bCs/>
+          <w:color w:val="000000"/>
+          <w:sz w:val="20"/>
+          <w:szCs w:val="20"/>
+        </w:rPr>
+        <w:t>–</w:t>
+      </w:r>
+      <w:r>
+        <w:rPr>
+          <w:rFonts w:ascii="Arial" w:hAnsi="Arial" w:cs="Arial"/>
+          <w:b/>
+          <w:bCs/>
+          <w:color w:val="000000"/>
+          <w:sz w:val="20"/>
+          <w:szCs w:val="20"/>
+        </w:rPr>
+        <w:t xml:space="preserve"> </w:t>
+      </w:r>
+      <w:r>
+        <w:rPr>
+          <w:rFonts w:ascii="Arial" w:hAnsi="Arial" w:cs="Arial"/>
+          <w:b/>
+          <w:bCs/>
+          <w:color w:val="000000"/>
+          <w:sz w:val="20"/>
+          <w:szCs w:val="20"/>
+        </w:rPr>
+        <w:t xml:space="preserve">Present </w:t>
+      </w:r>
+    </w:p>
+    <w:p>
+      <w:pPr>
+        <w:pStyle w:val="NormalWeb"/>
+        <w:numPr>
+          <w:ilvl w:val="0"/>
+          <w:numId w:val="10"/>
+        </w:numPr>
+        <w:spacing w:before="0" w:beforeAutospacing="0" w:after="0" w:afterAutospacing="0"/>
+        <w:textAlignment w:val="baseline"/>
+        <w:rPr>
+          <w:rFonts w:ascii="Arial" w:hAnsi="Arial" w:cs="Arial"/>
+          <w:color w:val="000000"/>
+          <w:sz w:val="20"/>
+          <w:szCs w:val="20"/>
+        </w:rPr>
+      </w:pPr>
+      <w:commentRangeStart w:id="4"/>
+      <w:r>
+        <w:rPr>
+          <w:rFonts w:ascii="Arial" w:hAnsi="Arial" w:cs="Arial"/>
+          <w:color w:val="000000"/>
+          <w:sz w:val="20"/>
+          <w:szCs w:val="20"/>
+        </w:rPr>
+        <w:t>Directed our AIAA Aircraft Design Division team by splitting aircraft design into subsections of aerodynamics, structures, and payloads design while assigning research tasks accordingly to improve design habits</w:t>
+      </w:r>
+      <w:r>
+        <w:rPr>
+          <w:rFonts w:ascii="Arial" w:hAnsi="Arial" w:cs="Arial"/>
+          <w:color w:val="000000"/>
+          <w:sz w:val="20"/>
+          <w:szCs w:val="20"/>
+        </w:rPr>
+        <w:t xml:space="preserve"> and encourage brainstorming ideas</w:t>
+      </w:r>
+      <w:r>
+        <w:rPr>
+          <w:rFonts w:ascii="Arial" w:hAnsi="Arial" w:cs="Arial"/>
+          <w:color w:val="000000"/>
+          <w:sz w:val="20"/>
+          <w:szCs w:val="20"/>
+        </w:rPr>
+        <w:t>.</w:t>
+      </w:r>
+    </w:p>
+    <w:p>
+      <w:pPr>
+        <w:pStyle w:val="NormalWeb"/>
+        <w:numPr>
+          <w:ilvl w:val="0"/>
+          <w:numId w:val="10"/>
+        </w:numPr>
+        <w:spacing w:before="0" w:beforeAutospacing="0" w:after="240" w:afterAutospacing="0"/>
+        <w:textAlignment w:val="baseline"/>
+        <w:rPr>
+          <w:rFonts w:ascii="Arial" w:hAnsi="Arial" w:cs="Arial"/>
+          <w:color w:val="000000"/>
+          <w:sz w:val="20"/>
+          <w:szCs w:val="20"/>
+        </w:rPr>
+      </w:pPr>
+      <w:r>
+        <w:rPr>
+          <w:rFonts w:ascii="Arial" w:hAnsi="Arial" w:cs="Arial"/>
+          <w:color w:val="000000"/>
+          <w:sz w:val="20"/>
+          <w:szCs w:val="20"/>
+        </w:rPr>
+        <w:t>Trained new AIAA members by exposing 3D CAD modelling software such as SolidWorks &amp; OnShape and by holding workshops in CAD and CFD.</w:t>
+      </w:r>
+      <w:commentRangeEnd w:id="4"/>
       <w:r>
         <w:rPr>
           <w:rStyle w:val="CommentReference"/>
           <w:rFonts w:asciiTheme="minorHAnsi" w:eastAsiaTheme="minorHAnsi" w:hAnsiTheme="minorHAnsi" w:cstheme="minorBidi"/>
         </w:rPr>
-        <w:commentReference w:id="3"/>
+        <w:commentReference w:id="4"/>
+      </w:r>
+    </w:p>
+    <w:p>
+      <w:pPr>
+        <w:pStyle w:val="NormalWeb"/>
+        <w:spacing w:before="0" w:beforeAutospacing="0" w:after="0" w:afterAutospacing="0"/>
+        <w:rPr>
+          <w:rFonts w:ascii="Arial" w:hAnsi="Arial" w:cs="Arial"/>
+          <w:sz w:val="20"/>
+          <w:szCs w:val="20"/>
+        </w:rPr>
+      </w:pPr>
+      <w:r>
+        <w:rPr>
+          <w:rFonts w:ascii="Arial" w:hAnsi="Arial" w:cs="Arial"/>
+          <w:b/>
+          <w:bCs/>
+          <w:color w:val="000000"/>
+          <w:sz w:val="20"/>
+          <w:szCs w:val="20"/>
+        </w:rPr>
+        <w:t>DOE SULI Intern</w:t>
+      </w:r>
+      <w:r>
+        <w:rPr>
+          <w:rFonts w:ascii="Arial" w:hAnsi="Arial" w:cs="Arial"/>
+          <w:b/>
+          <w:bCs/>
+          <w:color w:val="000000"/>
+          <w:sz w:val="20"/>
+          <w:szCs w:val="20"/>
+        </w:rPr>
+        <w:t>,</w:t>
+      </w:r>
+      <w:r>
+        <w:rPr>
+          <w:rFonts w:ascii="Arial" w:hAnsi="Arial" w:cs="Arial"/>
+          <w:b/>
+          <w:bCs/>
+          <w:color w:val="000000"/>
+          <w:sz w:val="20"/>
+          <w:szCs w:val="20"/>
+        </w:rPr>
+        <w:t xml:space="preserve"> Princeton Plasma Physics Laboratory, NJ</w:t>
+      </w:r>
+      <w:r>
+        <w:rPr>
+          <w:rFonts w:ascii="Arial" w:hAnsi="Arial" w:cs="Arial"/>
+          <w:b/>
+          <w:bCs/>
+          <w:color w:val="000000"/>
+          <w:sz w:val="20"/>
+          <w:szCs w:val="20"/>
+        </w:rPr>
+        <w:t xml:space="preserve">              </w:t>
+      </w:r>
+      <w:r>
+        <w:rPr>
+          <w:rStyle w:val="apple-tab-span"/>
+          <w:rFonts w:ascii="Arial" w:hAnsi="Arial" w:cs="Arial"/>
+          <w:b/>
+          <w:bCs/>
+          <w:color w:val="000000"/>
+          <w:sz w:val="20"/>
+          <w:szCs w:val="20"/>
+        </w:rPr>
+        <w:tab/>
+      </w:r>
+      <w:r>
+        <w:rPr>
+          <w:rStyle w:val="apple-tab-span"/>
+          <w:rFonts w:ascii="Arial" w:hAnsi="Arial" w:cs="Arial"/>
+          <w:b/>
+          <w:bCs/>
+          <w:color w:val="000000"/>
+          <w:sz w:val="20"/>
+          <w:szCs w:val="20"/>
+        </w:rPr>
+        <w:tab/>
+      </w:r>
+      <w:r>
+        <w:rPr>
+          <w:rFonts w:ascii="Arial" w:hAnsi="Arial" w:cs="Arial"/>
+          <w:b/>
+          <w:bCs/>
+          <w:color w:val="000000"/>
+          <w:sz w:val="20"/>
+          <w:szCs w:val="20"/>
+        </w:rPr>
+        <w:t xml:space="preserve">    </w:t>
+      </w:r>
+      <w:r>
+        <w:rPr>
+          <w:rFonts w:ascii="Arial" w:hAnsi="Arial" w:cs="Arial"/>
+          <w:b/>
+          <w:bCs/>
+          <w:color w:val="000000"/>
+          <w:sz w:val="20"/>
+          <w:szCs w:val="20"/>
+        </w:rPr>
+        <w:tab/>
+        <w:t xml:space="preserve">              </w:t>
+      </w:r>
+      <w:r>
+        <w:rPr>
+          <w:rFonts w:ascii="Arial" w:hAnsi="Arial" w:cs="Arial"/>
+          <w:b/>
+          <w:bCs/>
+          <w:color w:val="000000"/>
+          <w:sz w:val="20"/>
+          <w:szCs w:val="20"/>
+        </w:rPr>
+        <w:t xml:space="preserve">          </w:t>
+      </w:r>
+      <w:r>
+        <w:rPr>
+          <w:rFonts w:ascii="Arial" w:hAnsi="Arial" w:cs="Arial"/>
+          <w:b/>
+          <w:bCs/>
+          <w:color w:val="000000"/>
+          <w:sz w:val="20"/>
+          <w:szCs w:val="20"/>
+        </w:rPr>
+        <w:t xml:space="preserve">  </w:t>
+      </w:r>
+      <w:r>
+        <w:rPr>
+          <w:rFonts w:ascii="Arial" w:hAnsi="Arial" w:cs="Arial"/>
+          <w:b/>
+          <w:bCs/>
+          <w:color w:val="000000"/>
+          <w:sz w:val="20"/>
+          <w:szCs w:val="20"/>
+        </w:rPr>
+        <w:t>Jun</w:t>
+      </w:r>
+      <w:r>
+        <w:rPr>
+          <w:rFonts w:ascii="Arial" w:hAnsi="Arial" w:cs="Arial"/>
+          <w:b/>
+          <w:bCs/>
+          <w:color w:val="000000"/>
+          <w:sz w:val="20"/>
+          <w:szCs w:val="20"/>
+        </w:rPr>
+        <w:t xml:space="preserve"> 20</w:t>
+      </w:r>
+      <w:r>
+        <w:rPr>
+          <w:rFonts w:ascii="Arial" w:hAnsi="Arial" w:cs="Arial"/>
+          <w:b/>
+          <w:bCs/>
+          <w:color w:val="000000"/>
+          <w:sz w:val="20"/>
+          <w:szCs w:val="20"/>
+        </w:rPr>
+        <w:t>23</w:t>
+      </w:r>
+      <w:r>
+        <w:rPr>
+          <w:rFonts w:ascii="Arial" w:hAnsi="Arial" w:cs="Arial"/>
+          <w:b/>
+          <w:bCs/>
+          <w:color w:val="000000"/>
+          <w:sz w:val="20"/>
+          <w:szCs w:val="20"/>
+        </w:rPr>
+        <w:t xml:space="preserve"> </w:t>
+      </w:r>
+      <w:r>
+        <w:rPr>
+          <w:rFonts w:ascii="Arial" w:hAnsi="Arial" w:cs="Arial"/>
+          <w:b/>
+          <w:bCs/>
+          <w:color w:val="000000"/>
+          <w:sz w:val="20"/>
+          <w:szCs w:val="20"/>
+        </w:rPr>
+        <w:t>–</w:t>
+      </w:r>
+      <w:r>
+        <w:rPr>
+          <w:rFonts w:ascii="Arial" w:hAnsi="Arial" w:cs="Arial"/>
+          <w:b/>
+          <w:bCs/>
+          <w:color w:val="000000"/>
+          <w:sz w:val="20"/>
+          <w:szCs w:val="20"/>
+        </w:rPr>
+        <w:t xml:space="preserve"> </w:t>
+      </w:r>
+      <w:r>
+        <w:rPr>
+          <w:rFonts w:ascii="Arial" w:hAnsi="Arial" w:cs="Arial"/>
+          <w:b/>
+          <w:bCs/>
+          <w:color w:val="000000"/>
+          <w:sz w:val="20"/>
+          <w:szCs w:val="20"/>
+        </w:rPr>
+        <w:t>A</w:t>
+      </w:r>
+      <w:r>
+        <w:rPr>
+          <w:rFonts w:ascii="Arial" w:hAnsi="Arial" w:cs="Arial"/>
+          <w:b/>
+          <w:bCs/>
+          <w:color w:val="000000"/>
+          <w:sz w:val="20"/>
+          <w:szCs w:val="20"/>
+        </w:rPr>
+        <w:t>ug</w:t>
+      </w:r>
+      <w:r>
+        <w:rPr>
+          <w:rFonts w:ascii="Arial" w:hAnsi="Arial" w:cs="Arial"/>
+          <w:b/>
+          <w:bCs/>
+          <w:color w:val="000000"/>
+          <w:sz w:val="20"/>
+          <w:szCs w:val="20"/>
+        </w:rPr>
+        <w:t xml:space="preserve"> 202</w:t>
+      </w:r>
+      <w:r>
+        <w:rPr>
+          <w:rFonts w:ascii="Arial" w:hAnsi="Arial" w:cs="Arial"/>
+          <w:b/>
+          <w:bCs/>
+          <w:color w:val="000000"/>
+          <w:sz w:val="20"/>
+          <w:szCs w:val="20"/>
+        </w:rPr>
+        <w:t>3</w:t>
+      </w:r>
+    </w:p>
+    <w:p>
+      <w:pPr>
+        <w:pStyle w:val="NormalWeb"/>
+        <w:numPr>
+          <w:ilvl w:val="0"/>
+          <w:numId w:val="10"/>
+        </w:numPr>
+        <w:spacing w:before="0" w:beforeAutospacing="0" w:after="0" w:afterAutospacing="0"/>
+        <w:textAlignment w:val="baseline"/>
+        <w:rPr>
+          <w:rFonts w:ascii="Arial" w:hAnsi="Arial" w:cs="Arial"/>
+          <w:color w:val="000000"/>
+          <w:sz w:val="20"/>
+          <w:szCs w:val="20"/>
+        </w:rPr>
+      </w:pPr>
+      <w:r>
+        <w:rPr>
+          <w:rFonts w:ascii="Arial" w:hAnsi="Arial" w:cs="Arial"/>
+          <w:color w:val="000000"/>
+          <w:sz w:val="20"/>
+          <w:szCs w:val="20"/>
+        </w:rPr>
+        <w:t>Participated in a 2-week long introduction course in plasma physics and fusion energy.</w:t>
+      </w:r>
+    </w:p>
+    <w:p>
+      <w:pPr>
+        <w:pStyle w:val="NormalWeb"/>
+        <w:numPr>
+          <w:ilvl w:val="0"/>
+          <w:numId w:val="10"/>
+        </w:numPr>
+        <w:spacing w:before="0" w:beforeAutospacing="0" w:after="0" w:afterAutospacing="0"/>
+        <w:textAlignment w:val="baseline"/>
+        <w:rPr>
+          <w:rFonts w:ascii="Arial" w:hAnsi="Arial" w:cs="Arial"/>
+          <w:color w:val="000000"/>
+          <w:sz w:val="20"/>
+          <w:szCs w:val="20"/>
+        </w:rPr>
+      </w:pPr>
+      <w:r>
+        <w:rPr>
+          <w:rFonts w:ascii="Arial" w:hAnsi="Arial" w:cs="Arial"/>
+          <w:color w:val="000000"/>
+          <w:sz w:val="20"/>
+          <w:szCs w:val="20"/>
+        </w:rPr>
+        <w:t>Researched novel x-ray 2D dual crystal spectroscopy imaging system expected to outperform previous methods in imaging inertial confinement fusion (ICF) and high energy density (HED) plasmas.</w:t>
+      </w:r>
+    </w:p>
+    <w:p>
+      <w:pPr>
+        <w:pStyle w:val="NormalWeb"/>
+        <w:numPr>
+          <w:ilvl w:val="0"/>
+          <w:numId w:val="10"/>
+        </w:numPr>
+        <w:spacing w:before="0" w:beforeAutospacing="0" w:after="0" w:afterAutospacing="0"/>
+        <w:textAlignment w:val="baseline"/>
+        <w:rPr>
+          <w:rFonts w:ascii="Arial" w:hAnsi="Arial" w:cs="Arial"/>
+          <w:color w:val="000000"/>
+          <w:sz w:val="20"/>
+          <w:szCs w:val="20"/>
+        </w:rPr>
+      </w:pPr>
+      <w:r>
+        <w:rPr>
+          <w:rFonts w:ascii="Arial" w:hAnsi="Arial" w:cs="Arial"/>
+          <w:color w:val="000000"/>
+          <w:sz w:val="20"/>
+          <w:szCs w:val="20"/>
+        </w:rPr>
+        <w:t xml:space="preserve">Developed a MATLAB </w:t>
+      </w:r>
+      <w:r>
+        <w:rPr>
+          <w:rFonts w:ascii="Arial" w:hAnsi="Arial" w:cs="Arial"/>
+          <w:color w:val="000000"/>
+          <w:sz w:val="20"/>
+          <w:szCs w:val="20"/>
+        </w:rPr>
+        <w:t>script</w:t>
+      </w:r>
+      <w:r>
+        <w:rPr>
+          <w:rFonts w:ascii="Arial" w:hAnsi="Arial" w:cs="Arial"/>
+          <w:color w:val="000000"/>
+          <w:sz w:val="20"/>
+          <w:szCs w:val="20"/>
+        </w:rPr>
+        <w:t xml:space="preserve"> to calculate optimal crystal positions for the system and translate them into a raytracing python package. Simulated up to 50 million photons using the python package.</w:t>
+      </w:r>
+    </w:p>
+    <w:p>
+      <w:pPr>
+        <w:pStyle w:val="NormalWeb"/>
+        <w:numPr>
+          <w:ilvl w:val="0"/>
+          <w:numId w:val="10"/>
+        </w:numPr>
+        <w:spacing w:before="0" w:beforeAutospacing="0" w:after="120" w:afterAutospacing="0"/>
+        <w:textAlignment w:val="baseline"/>
+        <w:rPr>
+          <w:rFonts w:ascii="Arial" w:hAnsi="Arial" w:cs="Arial"/>
+          <w:color w:val="000000"/>
+          <w:sz w:val="20"/>
+          <w:szCs w:val="20"/>
+        </w:rPr>
+      </w:pPr>
+      <w:r>
+        <w:rPr>
+          <w:rFonts w:ascii="Arial" w:hAnsi="Arial" w:cs="Arial"/>
+          <w:color w:val="000000"/>
+          <w:sz w:val="20"/>
+          <w:szCs w:val="20"/>
+        </w:rPr>
+        <w:t>Analyzed detector image efficiency and obtained spatial resolutions as low as 3 microns.</w:t>
+      </w:r>
+    </w:p>
+    <w:p>
+      <w:pPr>
+        <w:pStyle w:val="NormalWeb"/>
+        <w:spacing w:before="0" w:beforeAutospacing="0" w:after="0" w:afterAutospacing="0"/>
+        <w:rPr>
+          <w:rFonts w:ascii="Arial" w:hAnsi="Arial" w:cs="Arial"/>
+          <w:sz w:val="20"/>
+          <w:szCs w:val="20"/>
+        </w:rPr>
+      </w:pPr>
+      <w:r>
+        <w:rPr>
+          <w:rFonts w:ascii="Arial" w:hAnsi="Arial" w:cs="Arial"/>
+          <w:b/>
+          <w:bCs/>
+          <w:color w:val="000000"/>
+          <w:sz w:val="20"/>
+          <w:szCs w:val="20"/>
+        </w:rPr>
+        <w:t>Research Assistant, Grove School of Engineering, NY</w:t>
+      </w:r>
+      <w:r>
+        <w:rPr>
+          <w:rFonts w:ascii="Arial" w:hAnsi="Arial" w:cs="Arial"/>
+          <w:b/>
+          <w:bCs/>
+          <w:color w:val="000000"/>
+          <w:sz w:val="20"/>
+          <w:szCs w:val="20"/>
+        </w:rPr>
+        <w:tab/>
+      </w:r>
+      <w:r>
+        <w:rPr>
+          <w:rFonts w:ascii="Arial" w:hAnsi="Arial" w:cs="Arial"/>
+          <w:b/>
+          <w:bCs/>
+          <w:color w:val="000000"/>
+          <w:sz w:val="20"/>
+          <w:szCs w:val="20"/>
+        </w:rPr>
+        <w:tab/>
+      </w:r>
+      <w:r>
+        <w:rPr>
+          <w:rStyle w:val="apple-tab-span"/>
+          <w:rFonts w:ascii="Arial" w:hAnsi="Arial" w:cs="Arial"/>
+          <w:b/>
+          <w:bCs/>
+          <w:color w:val="000000"/>
+          <w:sz w:val="20"/>
+          <w:szCs w:val="20"/>
+        </w:rPr>
+        <w:tab/>
+      </w:r>
+      <w:r>
+        <w:rPr>
+          <w:rStyle w:val="apple-tab-span"/>
+          <w:rFonts w:ascii="Arial" w:hAnsi="Arial" w:cs="Arial"/>
+          <w:b/>
+          <w:bCs/>
+          <w:color w:val="000000"/>
+          <w:sz w:val="20"/>
+          <w:szCs w:val="20"/>
+        </w:rPr>
+        <w:tab/>
+      </w:r>
+      <w:r>
+        <w:rPr>
+          <w:rStyle w:val="apple-tab-span"/>
+          <w:rFonts w:ascii="Arial" w:hAnsi="Arial" w:cs="Arial"/>
+          <w:b/>
+          <w:bCs/>
+          <w:color w:val="000000"/>
+          <w:sz w:val="20"/>
+          <w:szCs w:val="20"/>
+        </w:rPr>
+        <w:t xml:space="preserve">    </w:t>
+      </w:r>
+      <w:r>
+        <w:rPr>
+          <w:rStyle w:val="apple-tab-span"/>
+          <w:rFonts w:ascii="Arial" w:hAnsi="Arial" w:cs="Arial"/>
+          <w:b/>
+          <w:bCs/>
+          <w:color w:val="000000"/>
+          <w:sz w:val="20"/>
+          <w:szCs w:val="20"/>
+        </w:rPr>
+        <w:t xml:space="preserve">          </w:t>
+      </w:r>
+      <w:r>
+        <w:rPr>
+          <w:rStyle w:val="apple-tab-span"/>
+          <w:rFonts w:ascii="Arial" w:hAnsi="Arial" w:cs="Arial"/>
+          <w:b/>
+          <w:bCs/>
+          <w:color w:val="000000"/>
+          <w:sz w:val="20"/>
+          <w:szCs w:val="20"/>
+        </w:rPr>
+        <w:t xml:space="preserve">          </w:t>
+      </w:r>
+      <w:r>
+        <w:rPr>
+          <w:rStyle w:val="apple-tab-span"/>
+          <w:rFonts w:ascii="Arial" w:hAnsi="Arial" w:cs="Arial"/>
+          <w:b/>
+          <w:bCs/>
+          <w:color w:val="000000"/>
+          <w:sz w:val="20"/>
+          <w:szCs w:val="20"/>
+        </w:rPr>
+        <w:t xml:space="preserve">   </w:t>
+      </w:r>
+      <w:r>
+        <w:rPr>
+          <w:rFonts w:ascii="Arial" w:hAnsi="Arial" w:cs="Arial"/>
+          <w:b/>
+          <w:bCs/>
+          <w:color w:val="000000"/>
+          <w:sz w:val="20"/>
+          <w:szCs w:val="20"/>
+        </w:rPr>
+        <w:t>Dec 2022 – Jan 2023</w:t>
+      </w:r>
+    </w:p>
+    <w:p>
+      <w:pPr>
+        <w:pStyle w:val="NormalWeb"/>
+        <w:numPr>
+          <w:ilvl w:val="0"/>
+          <w:numId w:val="13"/>
+        </w:numPr>
+        <w:spacing w:before="0" w:beforeAutospacing="0"/>
+        <w:textAlignment w:val="baseline"/>
+        <w:rPr>
+          <w:rFonts w:ascii="Arial" w:hAnsi="Arial" w:cs="Arial"/>
+          <w:color w:val="000000"/>
+          <w:sz w:val="20"/>
+          <w:szCs w:val="20"/>
+        </w:rPr>
+      </w:pPr>
+      <w:r>
+        <w:rPr>
+          <w:rFonts w:ascii="Arial" w:hAnsi="Arial" w:cs="Arial"/>
+          <w:color w:val="000000"/>
+          <w:sz w:val="20"/>
+          <w:szCs w:val="20"/>
+        </w:rPr>
+        <w:t>Conceptualized and designed a cooling chamber with variable temperature control below 0 degrees Celsius to prevent supercooled droplets from crystallizing during testing.</w:t>
+      </w:r>
+    </w:p>
+    <w:p>
+      <w:pPr>
+        <w:pStyle w:val="NormalWeb"/>
+        <w:numPr>
+          <w:ilvl w:val="0"/>
+          <w:numId w:val="13"/>
+        </w:numPr>
+        <w:textAlignment w:val="baseline"/>
+        <w:rPr>
+          <w:rFonts w:ascii="Arial" w:hAnsi="Arial" w:cs="Arial"/>
+          <w:color w:val="000000"/>
+          <w:sz w:val="20"/>
+          <w:szCs w:val="20"/>
+        </w:rPr>
+      </w:pPr>
+      <w:r>
+        <w:rPr>
+          <w:rFonts w:ascii="Arial" w:hAnsi="Arial" w:cs="Arial"/>
+          <w:color w:val="000000"/>
+          <w:sz w:val="20"/>
+          <w:szCs w:val="20"/>
+        </w:rPr>
+        <w:t>Utilized MATLAB an</w:t>
+      </w:r>
+      <w:r>
+        <w:rPr>
+          <w:rFonts w:ascii="Arial" w:hAnsi="Arial" w:cs="Arial"/>
+          <w:color w:val="000000"/>
+          <w:sz w:val="20"/>
+          <w:szCs w:val="20"/>
+        </w:rPr>
+        <w:t xml:space="preserve">d </w:t>
+      </w:r>
+      <w:r>
+        <w:rPr>
+          <w:rFonts w:ascii="Arial" w:hAnsi="Arial" w:cs="Arial"/>
+          <w:color w:val="000000"/>
+          <w:sz w:val="20"/>
+          <w:szCs w:val="20"/>
+        </w:rPr>
+        <w:t>heat transfer</w:t>
+      </w:r>
+      <w:r>
+        <w:rPr>
+          <w:rFonts w:ascii="Arial" w:hAnsi="Arial" w:cs="Arial"/>
+          <w:color w:val="000000"/>
+          <w:sz w:val="20"/>
+          <w:szCs w:val="20"/>
+        </w:rPr>
+        <w:t xml:space="preserve"> equations </w:t>
+      </w:r>
+      <w:r>
+        <w:rPr>
+          <w:rFonts w:ascii="Arial" w:hAnsi="Arial" w:cs="Arial"/>
+          <w:color w:val="000000"/>
+          <w:sz w:val="20"/>
+          <w:szCs w:val="20"/>
+        </w:rPr>
+        <w:t xml:space="preserve">to aid in the selection of an appropriate chamber height, </w:t>
+      </w:r>
+      <w:r>
+        <w:rPr>
+          <w:rFonts w:ascii="Arial" w:hAnsi="Arial" w:cs="Arial"/>
+          <w:color w:val="000000"/>
+          <w:sz w:val="20"/>
+          <w:szCs w:val="20"/>
+        </w:rPr>
+        <w:t xml:space="preserve">then </w:t>
+      </w:r>
+      <w:r>
+        <w:rPr>
+          <w:rFonts w:ascii="Arial" w:hAnsi="Arial" w:cs="Arial"/>
+          <w:color w:val="000000"/>
+          <w:sz w:val="20"/>
+          <w:szCs w:val="20"/>
+        </w:rPr>
+        <w:t>created a simple model in Solid</w:t>
+      </w:r>
+      <w:r>
+        <w:rPr>
+          <w:rFonts w:ascii="Arial" w:hAnsi="Arial" w:cs="Arial"/>
+          <w:color w:val="000000"/>
+          <w:sz w:val="20"/>
+          <w:szCs w:val="20"/>
+        </w:rPr>
+        <w:t>W</w:t>
+      </w:r>
+      <w:r>
+        <w:rPr>
+          <w:rFonts w:ascii="Arial" w:hAnsi="Arial" w:cs="Arial"/>
+          <w:color w:val="000000"/>
+          <w:sz w:val="20"/>
+          <w:szCs w:val="20"/>
+        </w:rPr>
+        <w:t>orks to visualize and refine the design.</w:t>
+      </w:r>
+      <w:r>
+        <w:rPr>
+          <w:rFonts w:ascii="Arial" w:hAnsi="Arial" w:cs="Arial"/>
+          <w:color w:val="000000"/>
+          <w:sz w:val="20"/>
+          <w:szCs w:val="20"/>
+        </w:rPr>
+        <w:t xml:space="preserve"> </w:t>
+      </w:r>
+    </w:p>
+    <w:p>
+      <w:pPr>
+        <w:pStyle w:val="NormalWeb"/>
+        <w:numPr>
+          <w:ilvl w:val="0"/>
+          <w:numId w:val="13"/>
+        </w:numPr>
+        <w:spacing w:after="120" w:afterAutospacing="0"/>
+        <w:textAlignment w:val="baseline"/>
+        <w:rPr>
+          <w:rFonts w:ascii="Arial" w:hAnsi="Arial" w:cs="Arial"/>
+          <w:color w:val="000000"/>
+          <w:sz w:val="20"/>
+          <w:szCs w:val="20"/>
+        </w:rPr>
+      </w:pPr>
+      <w:r>
+        <w:rPr>
+          <w:rFonts w:ascii="Arial" w:hAnsi="Arial" w:cs="Arial"/>
+          <w:color w:val="000000"/>
+          <w:sz w:val="20"/>
+          <w:szCs w:val="20"/>
+        </w:rPr>
+        <w:t xml:space="preserve">Incorporated design ideas from </w:t>
+      </w:r>
+      <w:r>
+        <w:rPr>
+          <w:rFonts w:ascii="Arial" w:hAnsi="Arial" w:cs="Arial"/>
+          <w:color w:val="000000"/>
+          <w:sz w:val="20"/>
+          <w:szCs w:val="20"/>
+        </w:rPr>
+        <w:t xml:space="preserve">published </w:t>
+      </w:r>
+      <w:r>
+        <w:rPr>
+          <w:rFonts w:ascii="Arial" w:hAnsi="Arial" w:cs="Arial"/>
+          <w:color w:val="000000"/>
+          <w:sz w:val="20"/>
+          <w:szCs w:val="20"/>
+        </w:rPr>
+        <w:t>setups to create a simpler</w:t>
+      </w:r>
+      <w:r>
+        <w:rPr>
+          <w:rFonts w:ascii="Arial" w:hAnsi="Arial" w:cs="Arial"/>
+          <w:color w:val="000000"/>
+          <w:sz w:val="20"/>
+          <w:szCs w:val="20"/>
+        </w:rPr>
+        <w:t xml:space="preserve">, </w:t>
+      </w:r>
+      <w:r>
+        <w:rPr>
+          <w:rFonts w:ascii="Arial" w:hAnsi="Arial" w:cs="Arial"/>
+          <w:color w:val="000000"/>
+          <w:sz w:val="20"/>
+          <w:szCs w:val="20"/>
+        </w:rPr>
+        <w:t>cost-effective cooling chamber</w:t>
+      </w:r>
+      <w:r>
+        <w:rPr>
+          <w:rFonts w:ascii="Arial" w:hAnsi="Arial" w:cs="Arial"/>
+          <w:color w:val="000000"/>
+          <w:sz w:val="20"/>
+          <w:szCs w:val="20"/>
+        </w:rPr>
+        <w:t xml:space="preserve"> and researched suppliers that can provide cheap alternatives</w:t>
+      </w:r>
+      <w:r>
+        <w:rPr>
+          <w:rFonts w:ascii="Arial" w:hAnsi="Arial" w:cs="Arial"/>
+          <w:color w:val="000000"/>
+          <w:sz w:val="20"/>
+          <w:szCs w:val="20"/>
+        </w:rPr>
+        <w:t xml:space="preserve"> to parts</w:t>
+      </w:r>
+      <w:r>
+        <w:rPr>
+          <w:rFonts w:ascii="Arial" w:hAnsi="Arial" w:cs="Arial"/>
+          <w:color w:val="000000"/>
+          <w:sz w:val="20"/>
+          <w:szCs w:val="20"/>
+        </w:rPr>
+        <w:t>.</w:t>
+      </w:r>
+    </w:p>
+    <w:p>
+      <w:pPr>
+        <w:pStyle w:val="NormalWeb"/>
+        <w:pBdr>
+          <w:bottom w:val="single" w:sz="12" w:space="1" w:color="auto"/>
+        </w:pBdr>
+        <w:spacing w:before="0" w:beforeAutospacing="0" w:after="0" w:afterAutospacing="0"/>
+        <w:rPr>
+          <w:rFonts w:ascii="Arial" w:hAnsi="Arial" w:cs="Arial"/>
+        </w:rPr>
+      </w:pPr>
+      <w:r>
+        <w:rPr>
+          <w:rFonts w:ascii="Arial" w:hAnsi="Arial" w:cs="Arial"/>
+          <w:b/>
+          <w:bCs/>
+          <w:color w:val="000000"/>
+        </w:rPr>
+        <w:t xml:space="preserve">PROJECTS </w:t>
+      </w:r>
+    </w:p>
+    <w:p>
+      <w:pPr>
+        <w:pStyle w:val="NormalWeb"/>
+        <w:spacing w:before="0" w:beforeAutospacing="0" w:after="0" w:afterAutospacing="0"/>
+        <w:rPr>
+          <w:rFonts w:ascii="Arial" w:hAnsi="Arial" w:cs="Arial"/>
+          <w:sz w:val="20"/>
+          <w:szCs w:val="20"/>
+        </w:rPr>
+      </w:pPr>
+      <w:commentRangeStart w:id="5"/>
+      <w:r>
+        <w:rPr>
+          <w:rFonts w:ascii="Arial" w:hAnsi="Arial" w:cs="Arial"/>
+          <w:b/>
+          <w:bCs/>
+          <w:color w:val="000000"/>
+          <w:sz w:val="20"/>
+          <w:szCs w:val="20"/>
+        </w:rPr>
+        <w:t>AIAA RC Plane</w:t>
+      </w:r>
+      <w:r>
+        <w:rPr>
+          <w:rFonts w:ascii="Arial" w:hAnsi="Arial" w:cs="Arial"/>
+          <w:b/>
+          <w:bCs/>
+          <w:color w:val="000000"/>
+          <w:sz w:val="20"/>
+          <w:szCs w:val="20"/>
+        </w:rPr>
+        <w:t xml:space="preserve">, </w:t>
+      </w:r>
+      <w:r>
+        <w:rPr>
+          <w:rFonts w:ascii="Arial" w:hAnsi="Arial" w:cs="Arial"/>
+          <w:b/>
+          <w:bCs/>
+          <w:color w:val="000000"/>
+          <w:sz w:val="20"/>
+          <w:szCs w:val="20"/>
+        </w:rPr>
+        <w:t>City College</w:t>
+      </w:r>
+      <w:r>
+        <w:rPr>
+          <w:rFonts w:ascii="Arial" w:hAnsi="Arial" w:cs="Arial"/>
+          <w:b/>
+          <w:bCs/>
+          <w:color w:val="000000"/>
+          <w:sz w:val="20"/>
+          <w:szCs w:val="20"/>
+        </w:rPr>
+        <w:t xml:space="preserve"> </w:t>
+      </w:r>
+      <w:r>
+        <w:rPr>
+          <w:rFonts w:ascii="Arial" w:hAnsi="Arial" w:cs="Arial"/>
+          <w:color w:val="000000"/>
+          <w:sz w:val="20"/>
+          <w:szCs w:val="20"/>
+        </w:rPr>
+        <w:t>| Junior</w:t>
+      </w:r>
+      <w:r>
+        <w:rPr>
+          <w:rStyle w:val="apple-tab-span"/>
+          <w:rFonts w:ascii="Arial" w:hAnsi="Arial" w:cs="Arial"/>
+          <w:color w:val="000000"/>
+          <w:sz w:val="20"/>
+          <w:szCs w:val="20"/>
+        </w:rPr>
+        <w:t xml:space="preserve"> Co-designer</w:t>
+      </w:r>
+      <w:commentRangeEnd w:id="5"/>
+      <w:r>
+        <w:rPr>
+          <w:rStyle w:val="CommentReference"/>
+          <w:rFonts w:asciiTheme="minorHAnsi" w:eastAsiaTheme="minorHAnsi" w:hAnsiTheme="minorHAnsi" w:cstheme="minorBidi"/>
+        </w:rPr>
+        <w:commentReference w:id="5"/>
       </w:r>
       <w:r>
         <w:rPr>
@@ -1405,7 +2539,29 @@
           <w:sz w:val="20"/>
           <w:szCs w:val="20"/>
         </w:rPr>
-        <w:t xml:space="preserve"> 2022 - Present</w:t>
+        <w:t xml:space="preserve"> 2022 </w:t>
+      </w:r>
+      <w:r>
+        <w:rPr>
+          <w:rFonts w:ascii="Arial" w:hAnsi="Arial" w:cs="Arial"/>
+          <w:b/>
+          <w:bCs/>
+          <w:color w:val="000000"/>
+          <w:sz w:val="20"/>
+          <w:szCs w:val="20"/>
+        </w:rPr>
+        <w:t>– P</w:t>
+      </w:r>
+      <w:r>
+        <w:rPr>
+          <w:rFonts w:ascii="Arial" w:hAnsi="Arial" w:cs="Arial"/>
+          <w:b/>
+          <w:bCs/>
+          <w:color w:val="000000"/>
+          <w:sz w:val="20"/>
+          <w:szCs w:val="20"/>
+        </w:rPr>
+        <w:t>resent</w:t>
       </w:r>
     </w:p>
     <w:p>
@@ -1490,78 +2646,50 @@
           <w:szCs w:val="20"/>
         </w:rPr>
       </w:pPr>
-      <w:commentRangeStart w:id="4"/>
-      <w:r>
-        <w:rPr>
-          <w:rFonts w:ascii="Arial" w:hAnsi="Arial" w:cs="Arial"/>
-          <w:color w:val="000000"/>
-          <w:sz w:val="20"/>
-          <w:szCs w:val="20"/>
-        </w:rPr>
-        <w:t xml:space="preserve">Utilized computational fluid dynamics (CFD) to </w:t>
-      </w:r>
-      <w:r>
-        <w:rPr>
-          <w:rFonts w:ascii="Arial" w:hAnsi="Arial" w:cs="Arial"/>
-          <w:color w:val="000000"/>
-          <w:sz w:val="20"/>
-          <w:szCs w:val="20"/>
-        </w:rPr>
-        <w:t xml:space="preserve">evaluate pressure profiles </w:t>
-      </w:r>
-      <w:r>
-        <w:rPr>
-          <w:rFonts w:ascii="Arial" w:hAnsi="Arial" w:cs="Arial"/>
-          <w:color w:val="000000"/>
-          <w:sz w:val="20"/>
-          <w:szCs w:val="20"/>
-        </w:rPr>
-        <w:t xml:space="preserve">and </w:t>
-      </w:r>
-      <w:r>
-        <w:rPr>
-          <w:rFonts w:ascii="Arial" w:hAnsi="Arial" w:cs="Arial"/>
-          <w:color w:val="000000"/>
-          <w:sz w:val="20"/>
-          <w:szCs w:val="20"/>
-        </w:rPr>
-        <w:t xml:space="preserve">optimize </w:t>
-      </w:r>
-      <w:r>
-        <w:rPr>
-          <w:rFonts w:ascii="Arial" w:hAnsi="Arial" w:cs="Arial"/>
-          <w:color w:val="000000"/>
-          <w:sz w:val="20"/>
-          <w:szCs w:val="20"/>
-        </w:rPr>
-        <w:t xml:space="preserve">the </w:t>
-      </w:r>
-      <w:r>
-        <w:rPr>
-          <w:rFonts w:ascii="Arial" w:hAnsi="Arial" w:cs="Arial"/>
-          <w:color w:val="000000"/>
-          <w:sz w:val="20"/>
-          <w:szCs w:val="20"/>
-        </w:rPr>
-        <w:t xml:space="preserve">design for </w:t>
-      </w:r>
-      <w:r>
-        <w:rPr>
-          <w:rFonts w:ascii="Arial" w:hAnsi="Arial" w:cs="Arial"/>
-          <w:color w:val="000000"/>
-          <w:sz w:val="20"/>
-          <w:szCs w:val="20"/>
-        </w:rPr>
-        <w:t xml:space="preserve">less </w:t>
-      </w:r>
-      <w:r>
-        <w:rPr>
-          <w:rFonts w:ascii="Arial" w:hAnsi="Arial" w:cs="Arial"/>
-          <w:color w:val="000000"/>
-          <w:sz w:val="20"/>
-          <w:szCs w:val="20"/>
-        </w:rPr>
-        <w:t>induced drag</w:t>
+      <w:r>
+        <w:rPr>
+          <w:rFonts w:ascii="Arial" w:hAnsi="Arial" w:cs="Arial"/>
+          <w:color w:val="000000"/>
+          <w:sz w:val="20"/>
+          <w:szCs w:val="20"/>
+        </w:rPr>
+        <w:t xml:space="preserve">Used simulations such as computational fluid dynamics (CFD) to evaluate drag </w:t>
+      </w:r>
+      <w:r>
+        <w:rPr>
+          <w:rFonts w:ascii="Arial" w:hAnsi="Arial" w:cs="Arial"/>
+          <w:color w:val="000000"/>
+          <w:sz w:val="20"/>
+          <w:szCs w:val="20"/>
+        </w:rPr>
+        <w:t xml:space="preserve">on wheel fairing </w:t>
+      </w:r>
+      <w:r>
+        <w:rPr>
+          <w:rFonts w:ascii="Arial" w:hAnsi="Arial" w:cs="Arial"/>
+          <w:color w:val="000000"/>
+          <w:sz w:val="20"/>
+          <w:szCs w:val="20"/>
+        </w:rPr>
+        <w:t xml:space="preserve">and finite element analysis (FEA) to assess structural integrity of landing gear, which lead to appropriately selecting </w:t>
+      </w:r>
+      <w:r>
+        <w:rPr>
+          <w:rFonts w:ascii="Arial" w:hAnsi="Arial" w:cs="Arial"/>
+          <w:color w:val="000000"/>
+          <w:sz w:val="20"/>
+          <w:szCs w:val="20"/>
+        </w:rPr>
+        <w:t xml:space="preserve">optimal fairing design and </w:t>
+      </w:r>
+      <w:r>
+        <w:rPr>
+          <w:rFonts w:ascii="Arial" w:hAnsi="Arial" w:cs="Arial"/>
+          <w:color w:val="000000"/>
+          <w:sz w:val="20"/>
+          <w:szCs w:val="20"/>
+        </w:rPr>
+        <w:t>carbon fiber materials</w:t>
       </w:r>
       <w:r>
         <w:rPr>
@@ -1571,87 +2699,6 @@
           <w:szCs w:val="20"/>
         </w:rPr>
         <w:t>.</w:t>
-      </w:r>
-    </w:p>
-    <w:p>
-      <w:pPr>
-        <w:pStyle w:val="NormalWeb"/>
-        <w:numPr>
-          <w:ilvl w:val="0"/>
-          <w:numId w:val="11"/>
-        </w:numPr>
-        <w:spacing w:before="0" w:beforeAutospacing="0" w:after="0" w:afterAutospacing="0"/>
-        <w:textAlignment w:val="baseline"/>
-        <w:rPr>
-          <w:rFonts w:ascii="Arial" w:hAnsi="Arial" w:cs="Arial"/>
-          <w:b/>
-          <w:bCs/>
-          <w:color w:val="000000"/>
-          <w:sz w:val="20"/>
-          <w:szCs w:val="20"/>
-        </w:rPr>
-      </w:pPr>
-      <w:r>
-        <w:rPr>
-          <w:rFonts w:ascii="Arial" w:hAnsi="Arial" w:cs="Arial"/>
-          <w:color w:val="000000"/>
-          <w:sz w:val="20"/>
-          <w:szCs w:val="20"/>
-        </w:rPr>
-        <w:t>Conducted basic finite-element analysis (FEA) on the</w:t>
-      </w:r>
-      <w:r>
-        <w:rPr>
-          <w:rFonts w:ascii="Arial" w:hAnsi="Arial" w:cs="Arial"/>
-          <w:color w:val="000000"/>
-          <w:sz w:val="20"/>
-          <w:szCs w:val="20"/>
-        </w:rPr>
-        <w:t xml:space="preserve"> landing gear</w:t>
-      </w:r>
-      <w:r>
-        <w:rPr>
-          <w:rFonts w:ascii="Arial" w:hAnsi="Arial" w:cs="Arial"/>
-          <w:color w:val="000000"/>
-          <w:sz w:val="20"/>
-          <w:szCs w:val="20"/>
-        </w:rPr>
-        <w:t xml:space="preserve"> strut to assess the impact resistance of Kevlar and Innegra </w:t>
-      </w:r>
-      <w:r>
-        <w:rPr>
-          <w:rFonts w:ascii="Arial" w:hAnsi="Arial" w:cs="Arial"/>
-          <w:color w:val="000000"/>
-          <w:sz w:val="20"/>
-          <w:szCs w:val="20"/>
-        </w:rPr>
-        <w:t>fibers and</w:t>
-      </w:r>
-      <w:r>
-        <w:rPr>
-          <w:rFonts w:ascii="Arial" w:hAnsi="Arial" w:cs="Arial"/>
-          <w:color w:val="000000"/>
-          <w:sz w:val="20"/>
-          <w:szCs w:val="20"/>
-        </w:rPr>
-        <w:t xml:space="preserve"> selected the appropriate material to withstand and absorb energy on impact</w:t>
-      </w:r>
-      <w:r>
-        <w:rPr>
-          <w:rFonts w:ascii="Arial" w:hAnsi="Arial" w:cs="Arial"/>
-          <w:color w:val="000000"/>
-          <w:sz w:val="20"/>
-          <w:szCs w:val="20"/>
-        </w:rPr>
-        <w:t>.</w:t>
-      </w:r>
-      <w:commentRangeEnd w:id="4"/>
-      <w:r>
-        <w:rPr>
-          <w:rStyle w:val="CommentReference"/>
-          <w:rFonts w:asciiTheme="minorHAnsi" w:eastAsiaTheme="minorHAnsi" w:hAnsiTheme="minorHAnsi" w:cstheme="minorBidi"/>
-        </w:rPr>
-        <w:commentReference w:id="4"/>
       </w:r>
     </w:p>
     <w:p>
@@ -1688,6 +2735,15 @@
           <w:sz w:val="20"/>
           <w:szCs w:val="20"/>
         </w:rPr>
+        <w:t xml:space="preserve">carbon </w:t>
+      </w:r>
+      <w:r>
+        <w:rPr>
+          <w:rFonts w:ascii="Arial" w:hAnsi="Arial" w:cs="Arial"/>
+          <w:color w:val="000000"/>
+          <w:sz w:val="20"/>
+          <w:szCs w:val="20"/>
+        </w:rPr>
         <w:t>Kevlar</w:t>
       </w:r>
       <w:r>
@@ -1698,6 +2754,15 @@
           <w:szCs w:val="20"/>
         </w:rPr>
         <w:t xml:space="preserve">, and </w:t>
+      </w:r>
+      <w:r>
+        <w:rPr>
+          <w:rFonts w:ascii="Arial" w:hAnsi="Arial" w:cs="Arial"/>
+          <w:color w:val="000000"/>
+          <w:sz w:val="20"/>
+          <w:szCs w:val="20"/>
+        </w:rPr>
+        <w:t xml:space="preserve">carbon </w:t>
       </w:r>
       <w:r>
         <w:rPr>
@@ -1763,6 +2828,26 @@
         <w:rPr>
           <w:rStyle w:val="apple-tab-span"/>
           <w:rFonts w:ascii="Arial" w:hAnsi="Arial" w:cs="Arial"/>
+          <w:color w:val="000000"/>
+          <w:sz w:val="20"/>
+          <w:szCs w:val="20"/>
+        </w:rPr>
+        <w:t xml:space="preserve"> | Sophomore Co-designer/manufacturer</w:t>
+      </w:r>
+      <w:r>
+        <w:rPr>
+          <w:rFonts w:ascii="Arial" w:hAnsi="Arial" w:cs="Arial"/>
+          <w:b/>
+          <w:bCs/>
+          <w:color w:val="000000"/>
+          <w:sz w:val="20"/>
+          <w:szCs w:val="20"/>
+        </w:rPr>
+        <w:t xml:space="preserve"> </w:t>
+      </w:r>
+      <w:r>
+        <w:rPr>
+          <w:rFonts w:ascii="Arial" w:hAnsi="Arial" w:cs="Arial"/>
           <w:b/>
           <w:bCs/>
           <w:color w:val="000000"/>
@@ -1773,7 +2858,6 @@
       </w:r>
       <w:r>
         <w:rPr>
-          <w:rStyle w:val="apple-tab-span"/>
           <w:rFonts w:ascii="Arial" w:hAnsi="Arial" w:cs="Arial"/>
           <w:b/>
           <w:bCs/>
@@ -1785,7 +2869,6 @@
       </w:r>
       <w:r>
         <w:rPr>
-          <w:rStyle w:val="apple-tab-span"/>
           <w:rFonts w:ascii="Arial" w:hAnsi="Arial" w:cs="Arial"/>
           <w:b/>
           <w:bCs/>
@@ -1797,7 +2880,6 @@
       </w:r>
       <w:r>
         <w:rPr>
-          <w:rStyle w:val="apple-tab-span"/>
           <w:rFonts w:ascii="Arial" w:hAnsi="Arial" w:cs="Arial"/>
           <w:b/>
           <w:bCs/>
@@ -1806,11 +2888,42 @@
           <w:szCs w:val="20"/>
         </w:rPr>
         <w:tab/>
-        <w:t xml:space="preserve">   </w:t>
-      </w:r>
-      <w:r>
-        <w:rPr>
-          <w:rStyle w:val="apple-tab-span"/>
+      </w:r>
+      <w:r>
+        <w:rPr>
+          <w:rFonts w:ascii="Arial" w:hAnsi="Arial" w:cs="Arial"/>
+          <w:b/>
+          <w:bCs/>
+          <w:color w:val="000000"/>
+          <w:sz w:val="20"/>
+          <w:szCs w:val="20"/>
+        </w:rPr>
+        <w:tab/>
+      </w:r>
+      <w:r>
+        <w:rPr>
+          <w:rFonts w:ascii="Arial" w:hAnsi="Arial" w:cs="Arial"/>
+          <w:b/>
+          <w:bCs/>
+          <w:color w:val="000000"/>
+          <w:sz w:val="20"/>
+          <w:szCs w:val="20"/>
+        </w:rPr>
+        <w:t>Aug</w:t>
+      </w:r>
+      <w:r>
+        <w:rPr>
+          <w:rFonts w:ascii="Arial" w:hAnsi="Arial" w:cs="Arial"/>
+          <w:b/>
+          <w:bCs/>
+          <w:color w:val="000000"/>
+          <w:sz w:val="20"/>
+          <w:szCs w:val="20"/>
+        </w:rPr>
+        <w:t xml:space="preserve"> 2021</w:t>
+      </w:r>
+      <w:r>
+        <w:rPr>
           <w:rFonts w:ascii="Arial" w:hAnsi="Arial" w:cs="Arial"/>
           <w:b/>
           <w:bCs/>
@@ -1822,137 +2935,25 @@
       </w:r>
       <w:r>
         <w:rPr>
-          <w:rStyle w:val="apple-tab-span"/>
-          <w:rFonts w:ascii="Arial" w:hAnsi="Arial" w:cs="Arial"/>
-          <w:b/>
-          <w:bCs/>
-          <w:color w:val="000000"/>
-          <w:sz w:val="20"/>
-          <w:szCs w:val="20"/>
-        </w:rPr>
-        <w:t xml:space="preserve"> </w:t>
-      </w:r>
-      <w:r>
-        <w:rPr>
-          <w:rFonts w:ascii="Arial" w:hAnsi="Arial" w:cs="Arial"/>
-          <w:b/>
-          <w:bCs/>
-          <w:color w:val="000000"/>
-          <w:sz w:val="20"/>
-          <w:szCs w:val="20"/>
-        </w:rPr>
-        <w:t xml:space="preserve"> </w:t>
-      </w:r>
-      <w:r>
-        <w:rPr>
-          <w:rFonts w:ascii="Arial" w:hAnsi="Arial" w:cs="Arial"/>
-          <w:b/>
-          <w:bCs/>
-          <w:color w:val="000000"/>
-          <w:sz w:val="20"/>
-          <w:szCs w:val="20"/>
-        </w:rPr>
-        <w:tab/>
-      </w:r>
-      <w:r>
-        <w:rPr>
-          <w:rFonts w:ascii="Arial" w:hAnsi="Arial" w:cs="Arial"/>
-          <w:b/>
-          <w:bCs/>
-          <w:color w:val="000000"/>
-          <w:sz w:val="20"/>
-          <w:szCs w:val="20"/>
-        </w:rPr>
-        <w:tab/>
-      </w:r>
-      <w:r>
-        <w:rPr>
-          <w:rFonts w:ascii="Arial" w:hAnsi="Arial" w:cs="Arial"/>
-          <w:b/>
-          <w:bCs/>
-          <w:color w:val="000000"/>
-          <w:sz w:val="20"/>
-          <w:szCs w:val="20"/>
-        </w:rPr>
-        <w:tab/>
-      </w:r>
-      <w:r>
-        <w:rPr>
-          <w:rFonts w:ascii="Arial" w:hAnsi="Arial" w:cs="Arial"/>
-          <w:b/>
-          <w:bCs/>
-          <w:color w:val="000000"/>
-          <w:sz w:val="20"/>
-          <w:szCs w:val="20"/>
-        </w:rPr>
-        <w:tab/>
-      </w:r>
-      <w:r>
-        <w:rPr>
-          <w:rFonts w:ascii="Arial" w:hAnsi="Arial" w:cs="Arial"/>
-          <w:b/>
-          <w:bCs/>
-          <w:color w:val="000000"/>
-          <w:sz w:val="20"/>
-          <w:szCs w:val="20"/>
-        </w:rPr>
-        <w:tab/>
-        <w:t xml:space="preserve">  </w:t>
-      </w:r>
-      <w:r>
-        <w:rPr>
-          <w:rFonts w:ascii="Arial" w:hAnsi="Arial" w:cs="Arial"/>
-          <w:b/>
-          <w:bCs/>
-          <w:color w:val="000000"/>
-          <w:sz w:val="20"/>
-          <w:szCs w:val="20"/>
-        </w:rPr>
-        <w:tab/>
-      </w:r>
-      <w:r>
-        <w:rPr>
-          <w:rFonts w:ascii="Arial" w:hAnsi="Arial" w:cs="Arial"/>
-          <w:b/>
-          <w:bCs/>
-          <w:color w:val="000000"/>
-          <w:sz w:val="20"/>
-          <w:szCs w:val="20"/>
-        </w:rPr>
-        <w:t xml:space="preserve"> </w:t>
-      </w:r>
-      <w:r>
-        <w:rPr>
-          <w:rFonts w:ascii="Arial" w:hAnsi="Arial" w:cs="Arial"/>
-          <w:b/>
-          <w:bCs/>
-          <w:color w:val="000000"/>
-          <w:sz w:val="20"/>
-          <w:szCs w:val="20"/>
-        </w:rPr>
-        <w:t>Aug</w:t>
-      </w:r>
-      <w:r>
-        <w:rPr>
-          <w:rFonts w:ascii="Arial" w:hAnsi="Arial" w:cs="Arial"/>
-          <w:b/>
-          <w:bCs/>
-          <w:color w:val="000000"/>
-          <w:sz w:val="20"/>
-          <w:szCs w:val="20"/>
-        </w:rPr>
-        <w:t xml:space="preserve"> 2021</w:t>
-      </w:r>
-      <w:r>
-        <w:rPr>
-          <w:rFonts w:ascii="Arial" w:hAnsi="Arial" w:cs="Arial"/>
-          <w:b/>
-          <w:bCs/>
-          <w:color w:val="000000"/>
-          <w:sz w:val="20"/>
-          <w:szCs w:val="20"/>
-        </w:rPr>
-        <w:t xml:space="preserve"> - May 2022</w:t>
+          <w:rFonts w:ascii="Arial" w:hAnsi="Arial" w:cs="Arial"/>
+          <w:b/>
+          <w:bCs/>
+          <w:color w:val="000000"/>
+          <w:sz w:val="20"/>
+          <w:szCs w:val="20"/>
+        </w:rPr>
+        <w:t xml:space="preserve">– May </w:t>
+      </w:r>
+      <w:r>
+        <w:rPr>
+          <w:rFonts w:ascii="Arial" w:hAnsi="Arial" w:cs="Arial"/>
+          <w:b/>
+          <w:bCs/>
+          <w:color w:val="000000"/>
+          <w:sz w:val="20"/>
+          <w:szCs w:val="20"/>
+        </w:rPr>
+        <w:t>2022</w:t>
       </w:r>
     </w:p>
     <w:p>
@@ -1980,7 +2981,25 @@
           <w:sz w:val="20"/>
           <w:szCs w:val="20"/>
         </w:rPr>
-        <w:t>Developed and designed driveshaft guards for an off-road Baja vehicle, ensuring durability in rugged terrain.</w:t>
+        <w:t xml:space="preserve">Developed and designed driveshaft guards for an off-road Baja vehicle, ensuring </w:t>
+      </w:r>
+      <w:r>
+        <w:rPr>
+          <w:rFonts w:ascii="Arial" w:hAnsi="Arial" w:cs="Arial"/>
+          <w:color w:val="000000"/>
+          <w:sz w:val="20"/>
+          <w:szCs w:val="20"/>
+        </w:rPr>
+        <w:t xml:space="preserve">cover and </w:t>
+      </w:r>
+      <w:r>
+        <w:rPr>
+          <w:rFonts w:ascii="Arial" w:hAnsi="Arial" w:cs="Arial"/>
+          <w:color w:val="000000"/>
+          <w:sz w:val="20"/>
+          <w:szCs w:val="20"/>
+        </w:rPr>
+        <w:t>durability in rugged terrain.</w:t>
       </w:r>
     </w:p>
     <w:p>
@@ -2080,33 +3099,69 @@
         <w:pStyle w:val="NormalWeb"/>
         <w:spacing w:before="0" w:beforeAutospacing="0" w:after="0" w:afterAutospacing="0"/>
         <w:rPr>
-          <w:rFonts w:ascii="Arial" w:hAnsi="Arial" w:cs="Arial"/>
-          <w:sz w:val="20"/>
-          <w:szCs w:val="20"/>
-        </w:rPr>
-      </w:pPr>
-      <w:commentRangeStart w:id="5"/>
-      <w:r>
-        <w:rPr>
-          <w:rFonts w:ascii="Arial" w:hAnsi="Arial" w:cs="Arial"/>
-          <w:b/>
-          <w:bCs/>
-          <w:color w:val="000000"/>
-          <w:sz w:val="20"/>
-          <w:szCs w:val="20"/>
-        </w:rPr>
-        <w:t xml:space="preserve">Reverse Engineering </w:t>
-      </w:r>
-      <w:r>
-        <w:rPr>
-          <w:rFonts w:ascii="Arial" w:hAnsi="Arial" w:cs="Arial"/>
-          <w:b/>
-          <w:bCs/>
-          <w:color w:val="000000"/>
-          <w:sz w:val="20"/>
-          <w:szCs w:val="20"/>
-        </w:rPr>
-        <w:t>of Portable Fan</w:t>
+          <w:rStyle w:val="apple-tab-span"/>
+          <w:rFonts w:ascii="Arial" w:hAnsi="Arial" w:cs="Arial"/>
+          <w:b/>
+          <w:bCs/>
+          <w:color w:val="000000"/>
+          <w:sz w:val="20"/>
+          <w:szCs w:val="20"/>
+        </w:rPr>
+      </w:pPr>
+      <w:r>
+        <w:rPr>
+          <w:rFonts w:ascii="Arial" w:hAnsi="Arial" w:cs="Arial"/>
+          <w:b/>
+          <w:bCs/>
+          <w:color w:val="000000"/>
+          <w:sz w:val="20"/>
+          <w:szCs w:val="20"/>
+        </w:rPr>
+        <w:t>Design</w:t>
+      </w:r>
+      <w:r>
+        <w:rPr>
+          <w:rFonts w:ascii="Arial" w:hAnsi="Arial" w:cs="Arial"/>
+          <w:b/>
+          <w:bCs/>
+          <w:color w:val="000000"/>
+          <w:sz w:val="20"/>
+          <w:szCs w:val="20"/>
+        </w:rPr>
+        <w:t xml:space="preserve"> </w:t>
+      </w:r>
+      <w:r>
+        <w:rPr>
+          <w:rFonts w:ascii="Arial" w:hAnsi="Arial" w:cs="Arial"/>
+          <w:b/>
+          <w:bCs/>
+          <w:color w:val="000000"/>
+          <w:sz w:val="20"/>
+          <w:szCs w:val="20"/>
+        </w:rPr>
+        <w:t>and Analysis</w:t>
+      </w:r>
+      <w:r>
+        <w:rPr>
+          <w:rFonts w:ascii="Arial" w:hAnsi="Arial" w:cs="Arial"/>
+          <w:b/>
+          <w:bCs/>
+          <w:color w:val="000000"/>
+          <w:sz w:val="20"/>
+          <w:szCs w:val="20"/>
+        </w:rPr>
+        <w:t xml:space="preserve"> </w:t>
+      </w:r>
+      <w:r>
+        <w:rPr>
+          <w:rFonts w:ascii="Arial" w:hAnsi="Arial" w:cs="Arial"/>
+          <w:b/>
+          <w:bCs/>
+          <w:color w:val="000000"/>
+          <w:sz w:val="20"/>
+          <w:szCs w:val="20"/>
+        </w:rPr>
+        <w:t>of Scooter</w:t>
       </w:r>
       <w:r>
         <w:rPr>
@@ -2177,6 +3232,42 @@
           <w:sz w:val="20"/>
           <w:szCs w:val="20"/>
         </w:rPr>
+        <w:t xml:space="preserve"> </w:t>
+      </w:r>
+      <w:r>
+        <w:rPr>
+          <w:rStyle w:val="apple-tab-span"/>
+          <w:rFonts w:ascii="Arial" w:hAnsi="Arial" w:cs="Arial"/>
+          <w:b/>
+          <w:bCs/>
+          <w:color w:val="000000"/>
+          <w:sz w:val="20"/>
+          <w:szCs w:val="20"/>
+        </w:rPr>
+        <w:t xml:space="preserve">          </w:t>
+      </w:r>
+      <w:r>
+        <w:rPr>
+          <w:rStyle w:val="apple-tab-span"/>
+          <w:rFonts w:ascii="Arial" w:hAnsi="Arial" w:cs="Arial"/>
+          <w:b/>
+          <w:bCs/>
+          <w:color w:val="000000"/>
+          <w:sz w:val="20"/>
+          <w:szCs w:val="20"/>
+        </w:rPr>
+        <w:t xml:space="preserve">   </w:t>
+      </w:r>
+      <w:r>
+        <w:rPr>
+          <w:rStyle w:val="apple-tab-span"/>
+          <w:rFonts w:ascii="Arial" w:hAnsi="Arial" w:cs="Arial"/>
+          <w:b/>
+          <w:bCs/>
+          <w:color w:val="000000"/>
+          <w:sz w:val="20"/>
+          <w:szCs w:val="20"/>
+        </w:rPr>
         <w:tab/>
       </w:r>
       <w:r>
@@ -2213,7 +3304,8 @@
           <w:sz w:val="20"/>
           <w:szCs w:val="20"/>
         </w:rPr>
-        <w:t xml:space="preserve">          </w:t>
+        <w:tab/>
+        <w:t xml:space="preserve"> </w:t>
       </w:r>
       <w:r>
         <w:rPr>
@@ -2225,7 +3317,7 @@
           <w:sz w:val="20"/>
           <w:szCs w:val="20"/>
         </w:rPr>
-        <w:t xml:space="preserve">   </w:t>
+        <w:t>Apr</w:t>
       </w:r>
       <w:r>
         <w:rPr>
@@ -2237,7 +3329,31 @@
           <w:sz w:val="20"/>
           <w:szCs w:val="20"/>
         </w:rPr>
-        <w:t>Jan 2021 - May 2021</w:t>
+        <w:t xml:space="preserve"> 202</w:t>
+      </w:r>
+      <w:r>
+        <w:rPr>
+          <w:rStyle w:val="apple-tab-span"/>
+          <w:rFonts w:ascii="Arial" w:hAnsi="Arial" w:cs="Arial"/>
+          <w:b/>
+          <w:bCs/>
+          <w:color w:val="000000"/>
+          <w:sz w:val="20"/>
+          <w:szCs w:val="20"/>
+        </w:rPr>
+        <w:t>3</w:t>
+      </w:r>
+      <w:r>
+        <w:rPr>
+          <w:rStyle w:val="apple-tab-span"/>
+          <w:rFonts w:ascii="Arial" w:hAnsi="Arial" w:cs="Arial"/>
+          <w:b/>
+          <w:bCs/>
+          <w:color w:val="000000"/>
+          <w:sz w:val="20"/>
+          <w:szCs w:val="20"/>
+        </w:rPr>
+        <w:t xml:space="preserve"> – May 2023</w:t>
       </w:r>
     </w:p>
     <w:p>
@@ -2245,7 +3361,7 @@
         <w:pStyle w:val="NormalWeb"/>
         <w:numPr>
           <w:ilvl w:val="0"/>
-          <w:numId w:val="9"/>
+          <w:numId w:val="8"/>
         </w:numPr>
         <w:spacing w:before="0" w:beforeAutospacing="0" w:after="0" w:afterAutospacing="0"/>
         <w:textAlignment w:val="baseline"/>
@@ -2265,7 +3381,7 @@
           <w:sz w:val="20"/>
           <w:szCs w:val="20"/>
         </w:rPr>
-        <w:t>Coordinated and collaborated with a team to sketch and re-design a hand-sized portable fan</w:t>
+        <w:t>Designed a kick scooter assembly with a front wheel suspension system</w:t>
       </w:r>
       <w:r>
         <w:rPr>
@@ -2282,7 +3398,7 @@
         <w:pStyle w:val="NormalWeb"/>
         <w:numPr>
           <w:ilvl w:val="0"/>
-          <w:numId w:val="9"/>
+          <w:numId w:val="8"/>
         </w:numPr>
         <w:spacing w:before="0" w:beforeAutospacing="0" w:after="0" w:afterAutospacing="0"/>
         <w:textAlignment w:val="baseline"/>
@@ -2302,45 +3418,7 @@
           <w:sz w:val="20"/>
           <w:szCs w:val="20"/>
         </w:rPr>
-        <w:t>Demonstrated 2-D sketching skills and scaled dimensioning</w:t>
-      </w:r>
-      <w:r>
-        <w:rPr>
-          <w:rFonts w:ascii="Arial" w:hAnsi="Arial" w:cs="Arial"/>
-          <w:b/>
-          <w:bCs/>
-          <w:color w:val="000000"/>
-          <w:sz w:val="20"/>
-          <w:szCs w:val="20"/>
-        </w:rPr>
-        <w:t xml:space="preserve">. </w:t>
-      </w:r>
-      <w:r>
-        <w:rPr>
-          <w:rFonts w:ascii="Arial" w:hAnsi="Arial" w:cs="Arial"/>
-          <w:color w:val="000000"/>
-          <w:sz w:val="20"/>
-          <w:szCs w:val="20"/>
-        </w:rPr>
-        <w:t>Utilized Solid</w:t>
-      </w:r>
-      <w:r>
-        <w:rPr>
-          <w:rFonts w:ascii="Arial" w:hAnsi="Arial" w:cs="Arial"/>
-          <w:color w:val="000000"/>
-          <w:sz w:val="20"/>
-          <w:szCs w:val="20"/>
-        </w:rPr>
-        <w:t>W</w:t>
-      </w:r>
-      <w:r>
-        <w:rPr>
-          <w:rFonts w:ascii="Arial" w:hAnsi="Arial" w:cs="Arial"/>
-          <w:color w:val="000000"/>
-          <w:sz w:val="20"/>
-          <w:szCs w:val="20"/>
-        </w:rPr>
-        <w:t>orks software to create 3-D models of the fan</w:t>
+        <w:t>Simulated scooter handlebars and deck by utilizing FEA to assess stress &amp; deflection. Iteratively redesigned geometry and materials of assembly to meet weight and deflection constraints</w:t>
       </w:r>
       <w:r>
         <w:rPr>
@@ -2357,9 +3435,9 @@
         <w:pStyle w:val="NormalWeb"/>
         <w:numPr>
           <w:ilvl w:val="0"/>
-          <w:numId w:val="9"/>
+          <w:numId w:val="8"/>
         </w:numPr>
-        <w:spacing w:before="0" w:beforeAutospacing="0" w:after="0" w:afterAutospacing="0" w:line="360" w:lineRule="auto"/>
+        <w:spacing w:before="0" w:beforeAutospacing="0" w:after="120" w:afterAutospacing="0"/>
         <w:textAlignment w:val="baseline"/>
         <w:rPr>
           <w:rFonts w:ascii="Arial" w:hAnsi="Arial" w:cs="Arial"/>
@@ -2377,7 +3455,7 @@
           <w:sz w:val="20"/>
           <w:szCs w:val="20"/>
         </w:rPr>
-        <w:t>Examined the fan’s internal assembly via deconstruction and identified areas of improvement</w:t>
+        <w:t>Evaluated cost of materials by using McMaster-Carr for stock material as reference. Final Assembly included a bill of materials (BOM) and required materials to manufacture the scooter</w:t>
       </w:r>
       <w:r>
         <w:rPr>
@@ -2387,14 +3465,6 @@
           <w:szCs w:val="20"/>
         </w:rPr>
         <w:t>.</w:t>
-      </w:r>
-      <w:commentRangeEnd w:id="5"/>
-      <w:r>
-        <w:rPr>
-          <w:rStyle w:val="CommentReference"/>
-          <w:rFonts w:asciiTheme="minorHAnsi" w:eastAsiaTheme="minorHAnsi" w:hAnsiTheme="minorHAnsi" w:cstheme="minorBidi"/>
-        </w:rPr>
-        <w:commentReference w:id="5"/>
       </w:r>
     </w:p>
     <w:p>
@@ -2416,16 +3486,7 @@
           <w:bCs/>
           <w:color w:val="000000"/>
         </w:rPr>
-        <w:t>RELEVANT</w:t>
-      </w:r>
-      <w:r>
-        <w:rPr>
-          <w:rFonts w:ascii="Arial" w:hAnsi="Arial" w:cs="Arial"/>
-          <w:b/>
-          <w:bCs/>
-          <w:color w:val="000000"/>
-        </w:rPr>
-        <w:t xml:space="preserve"> EXPERIENCE</w:t>
+        <w:t>AWARDS &amp; ACHIEVEMENTS </w:t>
       </w:r>
       <w:commentRangeEnd w:id="6"/>
       <w:r>
@@ -2434,1109 +3495,6 @@
           <w:rFonts w:asciiTheme="minorHAnsi" w:eastAsiaTheme="minorHAnsi" w:hAnsiTheme="minorHAnsi" w:cstheme="minorBidi"/>
         </w:rPr>
         <w:commentReference w:id="6"/>
-      </w:r>
-    </w:p>
-    <w:p>
-      <w:pPr>
-        <w:pStyle w:val="NormalWeb"/>
-        <w:spacing w:before="0" w:beforeAutospacing="0" w:after="0" w:afterAutospacing="0"/>
-        <w:rPr>
-          <w:rFonts w:ascii="Arial" w:hAnsi="Arial" w:cs="Arial"/>
-          <w:sz w:val="20"/>
-          <w:szCs w:val="20"/>
-        </w:rPr>
-      </w:pPr>
-      <w:r>
-        <w:rPr>
-          <w:rFonts w:ascii="Arial" w:hAnsi="Arial" w:cs="Arial"/>
-          <w:b/>
-          <w:bCs/>
-          <w:color w:val="000000"/>
-          <w:sz w:val="20"/>
-          <w:szCs w:val="20"/>
-        </w:rPr>
-        <w:t>AIAA, City College, NY</w:t>
-      </w:r>
-      <w:r>
-        <w:rPr>
-          <w:rFonts w:ascii="Arial" w:hAnsi="Arial" w:cs="Arial"/>
-          <w:color w:val="000000"/>
-          <w:sz w:val="20"/>
-          <w:szCs w:val="20"/>
-        </w:rPr>
-        <w:t xml:space="preserve"> | </w:t>
-      </w:r>
-      <w:r>
-        <w:rPr>
-          <w:rFonts w:ascii="Arial" w:hAnsi="Arial" w:cs="Arial"/>
-          <w:color w:val="000000"/>
-          <w:sz w:val="20"/>
-          <w:szCs w:val="20"/>
-        </w:rPr>
-        <w:t xml:space="preserve">Club Secretary | </w:t>
-      </w:r>
-      <w:r>
-        <w:rPr>
-          <w:rFonts w:ascii="Arial" w:hAnsi="Arial" w:cs="Arial"/>
-          <w:color w:val="000000"/>
-          <w:sz w:val="20"/>
-          <w:szCs w:val="20"/>
-        </w:rPr>
-        <w:t>Aircraft Design Division Lead</w:t>
-      </w:r>
-      <w:r>
-        <w:rPr>
-          <w:rFonts w:ascii="Arial" w:hAnsi="Arial" w:cs="Arial"/>
-          <w:color w:val="000000"/>
-          <w:sz w:val="20"/>
-          <w:szCs w:val="20"/>
-        </w:rPr>
-        <w:tab/>
-      </w:r>
-      <w:r>
-        <w:rPr>
-          <w:rFonts w:ascii="Arial" w:hAnsi="Arial" w:cs="Arial"/>
-          <w:b/>
-          <w:bCs/>
-          <w:color w:val="000000"/>
-          <w:sz w:val="20"/>
-          <w:szCs w:val="20"/>
-        </w:rPr>
-        <w:t xml:space="preserve">              </w:t>
-      </w:r>
-      <w:r>
-        <w:rPr>
-          <w:rStyle w:val="apple-tab-span"/>
-          <w:rFonts w:ascii="Arial" w:hAnsi="Arial" w:cs="Arial"/>
-          <w:b/>
-          <w:bCs/>
-          <w:color w:val="000000"/>
-          <w:sz w:val="20"/>
-          <w:szCs w:val="20"/>
-        </w:rPr>
-        <w:tab/>
-      </w:r>
-      <w:r>
-        <w:rPr>
-          <w:rStyle w:val="apple-tab-span"/>
-          <w:rFonts w:ascii="Arial" w:hAnsi="Arial" w:cs="Arial"/>
-          <w:b/>
-          <w:bCs/>
-          <w:color w:val="000000"/>
-          <w:sz w:val="20"/>
-          <w:szCs w:val="20"/>
-        </w:rPr>
-        <w:t xml:space="preserve">     </w:t>
-      </w:r>
-      <w:r>
-        <w:rPr>
-          <w:rFonts w:ascii="Arial" w:hAnsi="Arial" w:cs="Arial"/>
-          <w:b/>
-          <w:bCs/>
-          <w:color w:val="000000"/>
-          <w:sz w:val="20"/>
-          <w:szCs w:val="20"/>
-        </w:rPr>
-        <w:t xml:space="preserve">           </w:t>
-      </w:r>
-      <w:r>
-        <w:rPr>
-          <w:rFonts w:ascii="Arial" w:hAnsi="Arial" w:cs="Arial"/>
-          <w:b/>
-          <w:bCs/>
-          <w:color w:val="000000"/>
-          <w:sz w:val="20"/>
-          <w:szCs w:val="20"/>
-        </w:rPr>
-        <w:t xml:space="preserve"> </w:t>
-      </w:r>
-      <w:r>
-        <w:rPr>
-          <w:rFonts w:ascii="Arial" w:hAnsi="Arial" w:cs="Arial"/>
-          <w:b/>
-          <w:bCs/>
-          <w:color w:val="000000"/>
-          <w:sz w:val="20"/>
-          <w:szCs w:val="20"/>
-        </w:rPr>
-        <w:tab/>
-        <w:t xml:space="preserve">  </w:t>
-      </w:r>
-      <w:r>
-        <w:rPr>
-          <w:rFonts w:ascii="Arial" w:hAnsi="Arial" w:cs="Arial"/>
-          <w:b/>
-          <w:bCs/>
-          <w:color w:val="000000"/>
-          <w:sz w:val="20"/>
-          <w:szCs w:val="20"/>
-        </w:rPr>
-        <w:t xml:space="preserve"> </w:t>
-      </w:r>
-      <w:r>
-        <w:rPr>
-          <w:rFonts w:ascii="Arial" w:hAnsi="Arial" w:cs="Arial"/>
-          <w:b/>
-          <w:bCs/>
-          <w:color w:val="000000"/>
-          <w:sz w:val="20"/>
-          <w:szCs w:val="20"/>
-        </w:rPr>
-        <w:t>Aug</w:t>
-      </w:r>
-      <w:r>
-        <w:rPr>
-          <w:rFonts w:ascii="Arial" w:hAnsi="Arial" w:cs="Arial"/>
-          <w:b/>
-          <w:bCs/>
-          <w:color w:val="000000"/>
-          <w:sz w:val="20"/>
-          <w:szCs w:val="20"/>
-        </w:rPr>
-        <w:t xml:space="preserve"> 20</w:t>
-      </w:r>
-      <w:r>
-        <w:rPr>
-          <w:rFonts w:ascii="Arial" w:hAnsi="Arial" w:cs="Arial"/>
-          <w:b/>
-          <w:bCs/>
-          <w:color w:val="000000"/>
-          <w:sz w:val="20"/>
-          <w:szCs w:val="20"/>
-        </w:rPr>
-        <w:t>23</w:t>
-      </w:r>
-      <w:r>
-        <w:rPr>
-          <w:rFonts w:ascii="Arial" w:hAnsi="Arial" w:cs="Arial"/>
-          <w:b/>
-          <w:bCs/>
-          <w:color w:val="000000"/>
-          <w:sz w:val="20"/>
-          <w:szCs w:val="20"/>
-        </w:rPr>
-        <w:t xml:space="preserve"> </w:t>
-      </w:r>
-      <w:r>
-        <w:rPr>
-          <w:rFonts w:ascii="Arial" w:hAnsi="Arial" w:cs="Arial"/>
-          <w:b/>
-          <w:bCs/>
-          <w:color w:val="000000"/>
-          <w:sz w:val="20"/>
-          <w:szCs w:val="20"/>
-        </w:rPr>
-        <w:t>–</w:t>
-      </w:r>
-      <w:r>
-        <w:rPr>
-          <w:rFonts w:ascii="Arial" w:hAnsi="Arial" w:cs="Arial"/>
-          <w:b/>
-          <w:bCs/>
-          <w:color w:val="000000"/>
-          <w:sz w:val="20"/>
-          <w:szCs w:val="20"/>
-        </w:rPr>
-        <w:t xml:space="preserve"> </w:t>
-      </w:r>
-      <w:r>
-        <w:rPr>
-          <w:rFonts w:ascii="Arial" w:hAnsi="Arial" w:cs="Arial"/>
-          <w:b/>
-          <w:bCs/>
-          <w:color w:val="000000"/>
-          <w:sz w:val="20"/>
-          <w:szCs w:val="20"/>
-        </w:rPr>
-        <w:t xml:space="preserve">Present </w:t>
-      </w:r>
-    </w:p>
-    <w:p>
-      <w:pPr>
-        <w:pStyle w:val="NormalWeb"/>
-        <w:numPr>
-          <w:ilvl w:val="0"/>
-          <w:numId w:val="10"/>
-        </w:numPr>
-        <w:spacing w:before="0" w:beforeAutospacing="0" w:after="0" w:afterAutospacing="0"/>
-        <w:textAlignment w:val="baseline"/>
-        <w:rPr>
-          <w:rFonts w:ascii="Arial" w:hAnsi="Arial" w:cs="Arial"/>
-          <w:color w:val="000000"/>
-          <w:sz w:val="20"/>
-          <w:szCs w:val="20"/>
-        </w:rPr>
-      </w:pPr>
-      <w:commentRangeStart w:id="7"/>
-      <w:r>
-        <w:rPr>
-          <w:rFonts w:ascii="Arial" w:hAnsi="Arial" w:cs="Arial"/>
-          <w:color w:val="000000"/>
-          <w:sz w:val="20"/>
-          <w:szCs w:val="20"/>
-        </w:rPr>
-        <w:t xml:space="preserve">Directed our AIAA Aircraft Design Division team by splitting aircraft design into subsections of aerodynamics, structures, and payloads design while assigning research tasks </w:t>
-      </w:r>
-      <w:r>
-        <w:rPr>
-          <w:rFonts w:ascii="Arial" w:hAnsi="Arial" w:cs="Arial"/>
-          <w:color w:val="000000"/>
-          <w:sz w:val="20"/>
-          <w:szCs w:val="20"/>
-        </w:rPr>
-        <w:t xml:space="preserve">accordingly </w:t>
-      </w:r>
-      <w:r>
-        <w:rPr>
-          <w:rFonts w:ascii="Arial" w:hAnsi="Arial" w:cs="Arial"/>
-          <w:color w:val="000000"/>
-          <w:sz w:val="20"/>
-          <w:szCs w:val="20"/>
-        </w:rPr>
-        <w:t>to improve design</w:t>
-      </w:r>
-      <w:r>
-        <w:rPr>
-          <w:rFonts w:ascii="Arial" w:hAnsi="Arial" w:cs="Arial"/>
-          <w:color w:val="000000"/>
-          <w:sz w:val="20"/>
-          <w:szCs w:val="20"/>
-        </w:rPr>
-        <w:t xml:space="preserve"> habits</w:t>
-      </w:r>
-      <w:r>
-        <w:rPr>
-          <w:rFonts w:ascii="Arial" w:hAnsi="Arial" w:cs="Arial"/>
-          <w:color w:val="000000"/>
-          <w:sz w:val="20"/>
-          <w:szCs w:val="20"/>
-        </w:rPr>
-        <w:t>.</w:t>
-      </w:r>
-    </w:p>
-    <w:p>
-      <w:pPr>
-        <w:pStyle w:val="NormalWeb"/>
-        <w:numPr>
-          <w:ilvl w:val="0"/>
-          <w:numId w:val="10"/>
-        </w:numPr>
-        <w:spacing w:before="0" w:beforeAutospacing="0" w:after="120" w:afterAutospacing="0"/>
-        <w:textAlignment w:val="baseline"/>
-        <w:rPr>
-          <w:rFonts w:ascii="Arial" w:hAnsi="Arial" w:cs="Arial"/>
-          <w:color w:val="000000"/>
-          <w:sz w:val="20"/>
-          <w:szCs w:val="20"/>
-        </w:rPr>
-      </w:pPr>
-      <w:r>
-        <w:rPr>
-          <w:rFonts w:ascii="Arial" w:hAnsi="Arial" w:cs="Arial"/>
-          <w:color w:val="000000"/>
-          <w:sz w:val="20"/>
-          <w:szCs w:val="20"/>
-        </w:rPr>
-        <w:t>Trained new AIAA members by exposing 3D CAD modelling software such as Solid</w:t>
-      </w:r>
-      <w:r>
-        <w:rPr>
-          <w:rFonts w:ascii="Arial" w:hAnsi="Arial" w:cs="Arial"/>
-          <w:color w:val="000000"/>
-          <w:sz w:val="20"/>
-          <w:szCs w:val="20"/>
-        </w:rPr>
-        <w:t>W</w:t>
-      </w:r>
-      <w:r>
-        <w:rPr>
-          <w:rFonts w:ascii="Arial" w:hAnsi="Arial" w:cs="Arial"/>
-          <w:color w:val="000000"/>
-          <w:sz w:val="20"/>
-          <w:szCs w:val="20"/>
-        </w:rPr>
-        <w:t>orks &amp; OnShape and by holding workshops in CAD and CFD</w:t>
-      </w:r>
-      <w:r>
-        <w:rPr>
-          <w:rFonts w:ascii="Arial" w:hAnsi="Arial" w:cs="Arial"/>
-          <w:color w:val="000000"/>
-          <w:sz w:val="20"/>
-          <w:szCs w:val="20"/>
-        </w:rPr>
-        <w:t>.</w:t>
-      </w:r>
-      <w:commentRangeEnd w:id="7"/>
-      <w:r>
-        <w:rPr>
-          <w:rStyle w:val="CommentReference"/>
-          <w:rFonts w:asciiTheme="minorHAnsi" w:eastAsiaTheme="minorHAnsi" w:hAnsiTheme="minorHAnsi" w:cstheme="minorBidi"/>
-        </w:rPr>
-        <w:commentReference w:id="7"/>
-      </w:r>
-    </w:p>
-    <w:p>
-      <w:pPr>
-        <w:pStyle w:val="NormalWeb"/>
-        <w:spacing w:before="0" w:beforeAutospacing="0" w:after="0" w:afterAutospacing="0"/>
-        <w:rPr>
-          <w:rFonts w:ascii="Arial" w:hAnsi="Arial" w:cs="Arial"/>
-          <w:sz w:val="20"/>
-          <w:szCs w:val="20"/>
-        </w:rPr>
-      </w:pPr>
-      <w:r>
-        <w:rPr>
-          <w:rFonts w:ascii="Arial" w:hAnsi="Arial" w:cs="Arial"/>
-          <w:b/>
-          <w:bCs/>
-          <w:color w:val="000000"/>
-          <w:sz w:val="20"/>
-          <w:szCs w:val="20"/>
-        </w:rPr>
-        <w:t>DOE SULI Intern</w:t>
-      </w:r>
-      <w:r>
-        <w:rPr>
-          <w:rFonts w:ascii="Arial" w:hAnsi="Arial" w:cs="Arial"/>
-          <w:b/>
-          <w:bCs/>
-          <w:color w:val="000000"/>
-          <w:sz w:val="20"/>
-          <w:szCs w:val="20"/>
-        </w:rPr>
-        <w:t>,</w:t>
-      </w:r>
-      <w:r>
-        <w:rPr>
-          <w:rFonts w:ascii="Arial" w:hAnsi="Arial" w:cs="Arial"/>
-          <w:b/>
-          <w:bCs/>
-          <w:color w:val="000000"/>
-          <w:sz w:val="20"/>
-          <w:szCs w:val="20"/>
-        </w:rPr>
-        <w:t xml:space="preserve"> Princeton Plasma Physics Laboratory, NJ</w:t>
-      </w:r>
-      <w:r>
-        <w:rPr>
-          <w:rFonts w:ascii="Arial" w:hAnsi="Arial" w:cs="Arial"/>
-          <w:b/>
-          <w:bCs/>
-          <w:color w:val="000000"/>
-          <w:sz w:val="20"/>
-          <w:szCs w:val="20"/>
-        </w:rPr>
-        <w:t xml:space="preserve">              </w:t>
-      </w:r>
-      <w:r>
-        <w:rPr>
-          <w:rStyle w:val="apple-tab-span"/>
-          <w:rFonts w:ascii="Arial" w:hAnsi="Arial" w:cs="Arial"/>
-          <w:b/>
-          <w:bCs/>
-          <w:color w:val="000000"/>
-          <w:sz w:val="20"/>
-          <w:szCs w:val="20"/>
-        </w:rPr>
-        <w:tab/>
-      </w:r>
-      <w:r>
-        <w:rPr>
-          <w:rStyle w:val="apple-tab-span"/>
-          <w:rFonts w:ascii="Arial" w:hAnsi="Arial" w:cs="Arial"/>
-          <w:b/>
-          <w:bCs/>
-          <w:color w:val="000000"/>
-          <w:sz w:val="20"/>
-          <w:szCs w:val="20"/>
-        </w:rPr>
-        <w:tab/>
-      </w:r>
-      <w:r>
-        <w:rPr>
-          <w:rFonts w:ascii="Arial" w:hAnsi="Arial" w:cs="Arial"/>
-          <w:b/>
-          <w:bCs/>
-          <w:color w:val="000000"/>
-          <w:sz w:val="20"/>
-          <w:szCs w:val="20"/>
-        </w:rPr>
-        <w:t xml:space="preserve">    </w:t>
-      </w:r>
-      <w:r>
-        <w:rPr>
-          <w:rFonts w:ascii="Arial" w:hAnsi="Arial" w:cs="Arial"/>
-          <w:b/>
-          <w:bCs/>
-          <w:color w:val="000000"/>
-          <w:sz w:val="20"/>
-          <w:szCs w:val="20"/>
-        </w:rPr>
-        <w:tab/>
-        <w:t xml:space="preserve">              </w:t>
-      </w:r>
-      <w:r>
-        <w:rPr>
-          <w:rFonts w:ascii="Arial" w:hAnsi="Arial" w:cs="Arial"/>
-          <w:b/>
-          <w:bCs/>
-          <w:color w:val="000000"/>
-          <w:sz w:val="20"/>
-          <w:szCs w:val="20"/>
-        </w:rPr>
-        <w:t xml:space="preserve">          </w:t>
-      </w:r>
-      <w:r>
-        <w:rPr>
-          <w:rFonts w:ascii="Arial" w:hAnsi="Arial" w:cs="Arial"/>
-          <w:b/>
-          <w:bCs/>
-          <w:color w:val="000000"/>
-          <w:sz w:val="20"/>
-          <w:szCs w:val="20"/>
-        </w:rPr>
-        <w:t xml:space="preserve">   </w:t>
-      </w:r>
-      <w:r>
-        <w:rPr>
-          <w:rFonts w:ascii="Arial" w:hAnsi="Arial" w:cs="Arial"/>
-          <w:b/>
-          <w:bCs/>
-          <w:color w:val="000000"/>
-          <w:sz w:val="20"/>
-          <w:szCs w:val="20"/>
-        </w:rPr>
-        <w:t>Jun</w:t>
-      </w:r>
-      <w:r>
-        <w:rPr>
-          <w:rFonts w:ascii="Arial" w:hAnsi="Arial" w:cs="Arial"/>
-          <w:b/>
-          <w:bCs/>
-          <w:color w:val="000000"/>
-          <w:sz w:val="20"/>
-          <w:szCs w:val="20"/>
-        </w:rPr>
-        <w:t xml:space="preserve"> 20</w:t>
-      </w:r>
-      <w:r>
-        <w:rPr>
-          <w:rFonts w:ascii="Arial" w:hAnsi="Arial" w:cs="Arial"/>
-          <w:b/>
-          <w:bCs/>
-          <w:color w:val="000000"/>
-          <w:sz w:val="20"/>
-          <w:szCs w:val="20"/>
-        </w:rPr>
-        <w:t>23</w:t>
-      </w:r>
-      <w:r>
-        <w:rPr>
-          <w:rFonts w:ascii="Arial" w:hAnsi="Arial" w:cs="Arial"/>
-          <w:b/>
-          <w:bCs/>
-          <w:color w:val="000000"/>
-          <w:sz w:val="20"/>
-          <w:szCs w:val="20"/>
-        </w:rPr>
-        <w:t xml:space="preserve"> - </w:t>
-      </w:r>
-      <w:r>
-        <w:rPr>
-          <w:rFonts w:ascii="Arial" w:hAnsi="Arial" w:cs="Arial"/>
-          <w:b/>
-          <w:bCs/>
-          <w:color w:val="000000"/>
-          <w:sz w:val="20"/>
-          <w:szCs w:val="20"/>
-        </w:rPr>
-        <w:t>Aug</w:t>
-      </w:r>
-      <w:r>
-        <w:rPr>
-          <w:rFonts w:ascii="Arial" w:hAnsi="Arial" w:cs="Arial"/>
-          <w:b/>
-          <w:bCs/>
-          <w:color w:val="000000"/>
-          <w:sz w:val="20"/>
-          <w:szCs w:val="20"/>
-        </w:rPr>
-        <w:t xml:space="preserve"> 202</w:t>
-      </w:r>
-      <w:r>
-        <w:rPr>
-          <w:rFonts w:ascii="Arial" w:hAnsi="Arial" w:cs="Arial"/>
-          <w:b/>
-          <w:bCs/>
-          <w:color w:val="000000"/>
-          <w:sz w:val="20"/>
-          <w:szCs w:val="20"/>
-        </w:rPr>
-        <w:t>3</w:t>
-      </w:r>
-    </w:p>
-    <w:p>
-      <w:pPr>
-        <w:pStyle w:val="NormalWeb"/>
-        <w:numPr>
-          <w:ilvl w:val="0"/>
-          <w:numId w:val="10"/>
-        </w:numPr>
-        <w:spacing w:before="0" w:beforeAutospacing="0" w:after="0" w:afterAutospacing="0"/>
-        <w:textAlignment w:val="baseline"/>
-        <w:rPr>
-          <w:rFonts w:ascii="Arial" w:hAnsi="Arial" w:cs="Arial"/>
-          <w:color w:val="000000"/>
-          <w:sz w:val="20"/>
-          <w:szCs w:val="20"/>
-        </w:rPr>
-      </w:pPr>
-      <w:r>
-        <w:rPr>
-          <w:rFonts w:ascii="Arial" w:hAnsi="Arial" w:cs="Arial"/>
-          <w:color w:val="000000"/>
-          <w:sz w:val="20"/>
-          <w:szCs w:val="20"/>
-        </w:rPr>
-        <w:t>Participated in a 2-week long introduction course in plasma physics and fusion energy</w:t>
-      </w:r>
-      <w:r>
-        <w:rPr>
-          <w:rFonts w:ascii="Arial" w:hAnsi="Arial" w:cs="Arial"/>
-          <w:color w:val="000000"/>
-          <w:sz w:val="20"/>
-          <w:szCs w:val="20"/>
-        </w:rPr>
-        <w:t>.</w:t>
-      </w:r>
-    </w:p>
-    <w:p>
-      <w:pPr>
-        <w:pStyle w:val="NormalWeb"/>
-        <w:numPr>
-          <w:ilvl w:val="0"/>
-          <w:numId w:val="10"/>
-        </w:numPr>
-        <w:spacing w:before="0" w:beforeAutospacing="0" w:after="0" w:afterAutospacing="0"/>
-        <w:textAlignment w:val="baseline"/>
-        <w:rPr>
-          <w:rFonts w:ascii="Arial" w:hAnsi="Arial" w:cs="Arial"/>
-          <w:color w:val="000000"/>
-          <w:sz w:val="20"/>
-          <w:szCs w:val="20"/>
-        </w:rPr>
-      </w:pPr>
-      <w:r>
-        <w:rPr>
-          <w:rFonts w:ascii="Arial" w:hAnsi="Arial" w:cs="Arial"/>
-          <w:color w:val="000000"/>
-          <w:sz w:val="20"/>
-          <w:szCs w:val="20"/>
-        </w:rPr>
-        <w:t xml:space="preserve">Researched novel x-ray </w:t>
-      </w:r>
-      <w:r>
-        <w:rPr>
-          <w:rFonts w:ascii="Arial" w:hAnsi="Arial" w:cs="Arial"/>
-          <w:color w:val="000000"/>
-          <w:sz w:val="20"/>
-          <w:szCs w:val="20"/>
-        </w:rPr>
-        <w:t xml:space="preserve">2D dual crystal </w:t>
-      </w:r>
-      <w:r>
-        <w:rPr>
-          <w:rFonts w:ascii="Arial" w:hAnsi="Arial" w:cs="Arial"/>
-          <w:color w:val="000000"/>
-          <w:sz w:val="20"/>
-          <w:szCs w:val="20"/>
-        </w:rPr>
-        <w:t>spectroscopy imaging</w:t>
-      </w:r>
-      <w:r>
-        <w:rPr>
-          <w:rFonts w:ascii="Arial" w:hAnsi="Arial" w:cs="Arial"/>
-          <w:color w:val="000000"/>
-          <w:sz w:val="20"/>
-          <w:szCs w:val="20"/>
-        </w:rPr>
-        <w:t xml:space="preserve"> system</w:t>
-      </w:r>
-      <w:r>
-        <w:rPr>
-          <w:rFonts w:ascii="Arial" w:hAnsi="Arial" w:cs="Arial"/>
-          <w:color w:val="000000"/>
-          <w:sz w:val="20"/>
-          <w:szCs w:val="20"/>
-        </w:rPr>
-        <w:t xml:space="preserve"> expected to outperform previous methods in imaging inertial confinement fusion (ICF) and high energy density (HED) plasmas</w:t>
-      </w:r>
-      <w:r>
-        <w:rPr>
-          <w:rFonts w:ascii="Arial" w:hAnsi="Arial" w:cs="Arial"/>
-          <w:color w:val="000000"/>
-          <w:sz w:val="20"/>
-          <w:szCs w:val="20"/>
-        </w:rPr>
-        <w:t>.</w:t>
-      </w:r>
-    </w:p>
-    <w:p>
-      <w:pPr>
-        <w:pStyle w:val="NormalWeb"/>
-        <w:numPr>
-          <w:ilvl w:val="0"/>
-          <w:numId w:val="10"/>
-        </w:numPr>
-        <w:spacing w:before="0" w:beforeAutospacing="0" w:after="0" w:afterAutospacing="0"/>
-        <w:textAlignment w:val="baseline"/>
-        <w:rPr>
-          <w:rFonts w:ascii="Arial" w:hAnsi="Arial" w:cs="Arial"/>
-          <w:color w:val="000000"/>
-          <w:sz w:val="20"/>
-          <w:szCs w:val="20"/>
-        </w:rPr>
-      </w:pPr>
-      <w:r>
-        <w:rPr>
-          <w:rFonts w:ascii="Arial" w:hAnsi="Arial" w:cs="Arial"/>
-          <w:color w:val="000000"/>
-          <w:sz w:val="20"/>
-          <w:szCs w:val="20"/>
-        </w:rPr>
-        <w:t xml:space="preserve">Developed a MATLAB code to calculate optimal crystal positions for the system and translate them into </w:t>
-      </w:r>
-      <w:r>
-        <w:rPr>
-          <w:rFonts w:ascii="Arial" w:hAnsi="Arial" w:cs="Arial"/>
-          <w:color w:val="000000"/>
-          <w:sz w:val="20"/>
-          <w:szCs w:val="20"/>
-        </w:rPr>
-        <w:t>a raytracing python package. Simulated up to 50 million photons using the python package</w:t>
-      </w:r>
-      <w:r>
-        <w:rPr>
-          <w:rFonts w:ascii="Arial" w:hAnsi="Arial" w:cs="Arial"/>
-          <w:color w:val="000000"/>
-          <w:sz w:val="20"/>
-          <w:szCs w:val="20"/>
-        </w:rPr>
-        <w:t>.</w:t>
-      </w:r>
-    </w:p>
-    <w:p>
-      <w:pPr>
-        <w:pStyle w:val="NormalWeb"/>
-        <w:numPr>
-          <w:ilvl w:val="0"/>
-          <w:numId w:val="10"/>
-        </w:numPr>
-        <w:spacing w:before="0" w:beforeAutospacing="0" w:after="120" w:afterAutospacing="0"/>
-        <w:textAlignment w:val="baseline"/>
-        <w:rPr>
-          <w:rFonts w:ascii="Arial" w:hAnsi="Arial" w:cs="Arial"/>
-          <w:color w:val="000000"/>
-          <w:sz w:val="20"/>
-          <w:szCs w:val="20"/>
-        </w:rPr>
-      </w:pPr>
-      <w:r>
-        <w:rPr>
-          <w:rFonts w:ascii="Arial" w:hAnsi="Arial" w:cs="Arial"/>
-          <w:color w:val="000000"/>
-          <w:sz w:val="20"/>
-          <w:szCs w:val="20"/>
-        </w:rPr>
-        <w:t>Analyzed detector image efficiency and obtained spatial resolutions as low as 3 microns</w:t>
-      </w:r>
-      <w:r>
-        <w:rPr>
-          <w:rFonts w:ascii="Arial" w:hAnsi="Arial" w:cs="Arial"/>
-          <w:color w:val="000000"/>
-          <w:sz w:val="20"/>
-          <w:szCs w:val="20"/>
-        </w:rPr>
-        <w:t>.</w:t>
-      </w:r>
-    </w:p>
-    <w:p>
-      <w:pPr>
-        <w:pStyle w:val="NormalWeb"/>
-        <w:spacing w:before="0" w:beforeAutospacing="0" w:after="0" w:afterAutospacing="0"/>
-        <w:rPr>
-          <w:rFonts w:ascii="Arial" w:hAnsi="Arial" w:cs="Arial"/>
-          <w:sz w:val="20"/>
-          <w:szCs w:val="20"/>
-        </w:rPr>
-      </w:pPr>
-      <w:r>
-        <w:rPr>
-          <w:rFonts w:ascii="Arial" w:hAnsi="Arial" w:cs="Arial"/>
-          <w:b/>
-          <w:bCs/>
-          <w:color w:val="000000"/>
-          <w:sz w:val="20"/>
-          <w:szCs w:val="20"/>
-        </w:rPr>
-        <w:t>Research Assistant, Grove School of Engineering, NY</w:t>
-      </w:r>
-      <w:r>
-        <w:rPr>
-          <w:rFonts w:ascii="Arial" w:hAnsi="Arial" w:cs="Arial"/>
-          <w:b/>
-          <w:bCs/>
-          <w:color w:val="000000"/>
-          <w:sz w:val="20"/>
-          <w:szCs w:val="20"/>
-        </w:rPr>
-        <w:tab/>
-      </w:r>
-      <w:r>
-        <w:rPr>
-          <w:rFonts w:ascii="Arial" w:hAnsi="Arial" w:cs="Arial"/>
-          <w:b/>
-          <w:bCs/>
-          <w:color w:val="000000"/>
-          <w:sz w:val="20"/>
-          <w:szCs w:val="20"/>
-        </w:rPr>
-        <w:tab/>
-      </w:r>
-      <w:r>
-        <w:rPr>
-          <w:rStyle w:val="apple-tab-span"/>
-          <w:rFonts w:ascii="Arial" w:hAnsi="Arial" w:cs="Arial"/>
-          <w:b/>
-          <w:bCs/>
-          <w:color w:val="000000"/>
-          <w:sz w:val="20"/>
-          <w:szCs w:val="20"/>
-        </w:rPr>
-        <w:tab/>
-      </w:r>
-      <w:r>
-        <w:rPr>
-          <w:rStyle w:val="apple-tab-span"/>
-          <w:rFonts w:ascii="Arial" w:hAnsi="Arial" w:cs="Arial"/>
-          <w:b/>
-          <w:bCs/>
-          <w:color w:val="000000"/>
-          <w:sz w:val="20"/>
-          <w:szCs w:val="20"/>
-        </w:rPr>
-        <w:tab/>
-      </w:r>
-      <w:r>
-        <w:rPr>
-          <w:rStyle w:val="apple-tab-span"/>
-          <w:rFonts w:ascii="Arial" w:hAnsi="Arial" w:cs="Arial"/>
-          <w:b/>
-          <w:bCs/>
-          <w:color w:val="000000"/>
-          <w:sz w:val="20"/>
-          <w:szCs w:val="20"/>
-        </w:rPr>
-        <w:t xml:space="preserve">    </w:t>
-      </w:r>
-      <w:r>
-        <w:rPr>
-          <w:rStyle w:val="apple-tab-span"/>
-          <w:rFonts w:ascii="Arial" w:hAnsi="Arial" w:cs="Arial"/>
-          <w:b/>
-          <w:bCs/>
-          <w:color w:val="000000"/>
-          <w:sz w:val="20"/>
-          <w:szCs w:val="20"/>
-        </w:rPr>
-        <w:t xml:space="preserve">          </w:t>
-      </w:r>
-      <w:r>
-        <w:rPr>
-          <w:rStyle w:val="apple-tab-span"/>
-          <w:rFonts w:ascii="Arial" w:hAnsi="Arial" w:cs="Arial"/>
-          <w:b/>
-          <w:bCs/>
-          <w:color w:val="000000"/>
-          <w:sz w:val="20"/>
-          <w:szCs w:val="20"/>
-        </w:rPr>
-        <w:t xml:space="preserve">          </w:t>
-      </w:r>
-      <w:r>
-        <w:rPr>
-          <w:rStyle w:val="apple-tab-span"/>
-          <w:rFonts w:ascii="Arial" w:hAnsi="Arial" w:cs="Arial"/>
-          <w:b/>
-          <w:bCs/>
-          <w:color w:val="000000"/>
-          <w:sz w:val="20"/>
-          <w:szCs w:val="20"/>
-        </w:rPr>
-        <w:t xml:space="preserve">   </w:t>
-      </w:r>
-      <w:r>
-        <w:rPr>
-          <w:rFonts w:ascii="Arial" w:hAnsi="Arial" w:cs="Arial"/>
-          <w:b/>
-          <w:bCs/>
-          <w:color w:val="000000"/>
-          <w:sz w:val="20"/>
-          <w:szCs w:val="20"/>
-        </w:rPr>
-        <w:t>Dec 2022 – Jan 2023</w:t>
-      </w:r>
-    </w:p>
-    <w:p>
-      <w:pPr>
-        <w:pStyle w:val="NormalWeb"/>
-        <w:numPr>
-          <w:ilvl w:val="0"/>
-          <w:numId w:val="13"/>
-        </w:numPr>
-        <w:spacing w:before="0" w:beforeAutospacing="0"/>
-        <w:textAlignment w:val="baseline"/>
-        <w:rPr>
-          <w:rFonts w:ascii="Arial" w:hAnsi="Arial" w:cs="Arial"/>
-          <w:color w:val="000000"/>
-          <w:sz w:val="20"/>
-          <w:szCs w:val="20"/>
-        </w:rPr>
-      </w:pPr>
-      <w:r>
-        <w:rPr>
-          <w:rFonts w:ascii="Arial" w:hAnsi="Arial" w:cs="Arial"/>
-          <w:color w:val="000000"/>
-          <w:sz w:val="20"/>
-          <w:szCs w:val="20"/>
-        </w:rPr>
-        <w:t>Conceptualized and designed a cooling chamber with variable temperature control below 0 degrees Celsius to prevent supercooled droplets from crystallizing during testing.</w:t>
-      </w:r>
-    </w:p>
-    <w:p>
-      <w:pPr>
-        <w:pStyle w:val="NormalWeb"/>
-        <w:numPr>
-          <w:ilvl w:val="0"/>
-          <w:numId w:val="13"/>
-        </w:numPr>
-        <w:textAlignment w:val="baseline"/>
-        <w:rPr>
-          <w:rFonts w:ascii="Arial" w:hAnsi="Arial" w:cs="Arial"/>
-          <w:color w:val="000000"/>
-          <w:sz w:val="20"/>
-          <w:szCs w:val="20"/>
-        </w:rPr>
-      </w:pPr>
-      <w:r>
-        <w:rPr>
-          <w:rFonts w:ascii="Arial" w:hAnsi="Arial" w:cs="Arial"/>
-          <w:color w:val="000000"/>
-          <w:sz w:val="20"/>
-          <w:szCs w:val="20"/>
-        </w:rPr>
-        <w:t>Utilized MATLAB an</w:t>
-      </w:r>
-      <w:r>
-        <w:rPr>
-          <w:rFonts w:ascii="Arial" w:hAnsi="Arial" w:cs="Arial"/>
-          <w:color w:val="000000"/>
-          <w:sz w:val="20"/>
-          <w:szCs w:val="20"/>
-        </w:rPr>
-        <w:t xml:space="preserve">d </w:t>
-      </w:r>
-      <w:r>
-        <w:rPr>
-          <w:rFonts w:ascii="Arial" w:hAnsi="Arial" w:cs="Arial"/>
-          <w:color w:val="000000"/>
-          <w:sz w:val="20"/>
-          <w:szCs w:val="20"/>
-        </w:rPr>
-        <w:t>heat transfer</w:t>
-      </w:r>
-      <w:r>
-        <w:rPr>
-          <w:rFonts w:ascii="Arial" w:hAnsi="Arial" w:cs="Arial"/>
-          <w:color w:val="000000"/>
-          <w:sz w:val="20"/>
-          <w:szCs w:val="20"/>
-        </w:rPr>
-        <w:t xml:space="preserve"> </w:t>
-      </w:r>
-      <w:r>
-        <w:rPr>
-          <w:rFonts w:ascii="Arial" w:hAnsi="Arial" w:cs="Arial"/>
-          <w:color w:val="000000"/>
-          <w:sz w:val="20"/>
-          <w:szCs w:val="20"/>
-        </w:rPr>
-        <w:t xml:space="preserve">equations </w:t>
-      </w:r>
-      <w:r>
-        <w:rPr>
-          <w:rFonts w:ascii="Arial" w:hAnsi="Arial" w:cs="Arial"/>
-          <w:color w:val="000000"/>
-          <w:sz w:val="20"/>
-          <w:szCs w:val="20"/>
-        </w:rPr>
-        <w:t xml:space="preserve">to aid in the selection of an appropriate chamber height, </w:t>
-      </w:r>
-      <w:r>
-        <w:rPr>
-          <w:rFonts w:ascii="Arial" w:hAnsi="Arial" w:cs="Arial"/>
-          <w:color w:val="000000"/>
-          <w:sz w:val="20"/>
-          <w:szCs w:val="20"/>
-        </w:rPr>
-        <w:t xml:space="preserve">then </w:t>
-      </w:r>
-      <w:r>
-        <w:rPr>
-          <w:rFonts w:ascii="Arial" w:hAnsi="Arial" w:cs="Arial"/>
-          <w:color w:val="000000"/>
-          <w:sz w:val="20"/>
-          <w:szCs w:val="20"/>
-        </w:rPr>
-        <w:t>created a simple model in Solid</w:t>
-      </w:r>
-      <w:r>
-        <w:rPr>
-          <w:rFonts w:ascii="Arial" w:hAnsi="Arial" w:cs="Arial"/>
-          <w:color w:val="000000"/>
-          <w:sz w:val="20"/>
-          <w:szCs w:val="20"/>
-        </w:rPr>
-        <w:t>W</w:t>
-      </w:r>
-      <w:r>
-        <w:rPr>
-          <w:rFonts w:ascii="Arial" w:hAnsi="Arial" w:cs="Arial"/>
-          <w:color w:val="000000"/>
-          <w:sz w:val="20"/>
-          <w:szCs w:val="20"/>
-        </w:rPr>
-        <w:t>orks to visualize and refine the design.</w:t>
-      </w:r>
-      <w:r>
-        <w:rPr>
-          <w:rFonts w:ascii="Arial" w:hAnsi="Arial" w:cs="Arial"/>
-          <w:color w:val="000000"/>
-          <w:sz w:val="20"/>
-          <w:szCs w:val="20"/>
-        </w:rPr>
-        <w:t xml:space="preserve"> </w:t>
-      </w:r>
-    </w:p>
-    <w:p>
-      <w:pPr>
-        <w:pStyle w:val="NormalWeb"/>
-        <w:numPr>
-          <w:ilvl w:val="0"/>
-          <w:numId w:val="13"/>
-        </w:numPr>
-        <w:spacing w:after="120" w:afterAutospacing="0"/>
-        <w:textAlignment w:val="baseline"/>
-        <w:rPr>
-          <w:rFonts w:ascii="Arial" w:hAnsi="Arial" w:cs="Arial"/>
-          <w:color w:val="000000"/>
-          <w:sz w:val="20"/>
-          <w:szCs w:val="20"/>
-        </w:rPr>
-      </w:pPr>
-      <w:r>
-        <w:rPr>
-          <w:rFonts w:ascii="Arial" w:hAnsi="Arial" w:cs="Arial"/>
-          <w:color w:val="000000"/>
-          <w:sz w:val="20"/>
-          <w:szCs w:val="20"/>
-        </w:rPr>
-        <w:t xml:space="preserve">Incorporated design ideas from </w:t>
-      </w:r>
-      <w:r>
-        <w:rPr>
-          <w:rFonts w:ascii="Arial" w:hAnsi="Arial" w:cs="Arial"/>
-          <w:color w:val="000000"/>
-          <w:sz w:val="20"/>
-          <w:szCs w:val="20"/>
-        </w:rPr>
-        <w:t xml:space="preserve">published </w:t>
-      </w:r>
-      <w:r>
-        <w:rPr>
-          <w:rFonts w:ascii="Arial" w:hAnsi="Arial" w:cs="Arial"/>
-          <w:color w:val="000000"/>
-          <w:sz w:val="20"/>
-          <w:szCs w:val="20"/>
-        </w:rPr>
-        <w:t>setups to create a simpler</w:t>
-      </w:r>
-      <w:r>
-        <w:rPr>
-          <w:rFonts w:ascii="Arial" w:hAnsi="Arial" w:cs="Arial"/>
-          <w:color w:val="000000"/>
-          <w:sz w:val="20"/>
-          <w:szCs w:val="20"/>
-        </w:rPr>
-        <w:t xml:space="preserve">, </w:t>
-      </w:r>
-      <w:r>
-        <w:rPr>
-          <w:rFonts w:ascii="Arial" w:hAnsi="Arial" w:cs="Arial"/>
-          <w:color w:val="000000"/>
-          <w:sz w:val="20"/>
-          <w:szCs w:val="20"/>
-        </w:rPr>
-        <w:t>cost-effective cooling chamber</w:t>
-      </w:r>
-      <w:r>
-        <w:rPr>
-          <w:rFonts w:ascii="Arial" w:hAnsi="Arial" w:cs="Arial"/>
-          <w:color w:val="000000"/>
-          <w:sz w:val="20"/>
-          <w:szCs w:val="20"/>
-        </w:rPr>
-        <w:t xml:space="preserve"> and researched suppliers that can provide cheap alternatives</w:t>
-      </w:r>
-      <w:r>
-        <w:rPr>
-          <w:rFonts w:ascii="Arial" w:hAnsi="Arial" w:cs="Arial"/>
-          <w:color w:val="000000"/>
-          <w:sz w:val="20"/>
-          <w:szCs w:val="20"/>
-        </w:rPr>
-        <w:t>.</w:t>
-      </w:r>
-    </w:p>
-    <w:p>
-      <w:pPr>
-        <w:pStyle w:val="NormalWeb"/>
-        <w:pBdr>
-          <w:bottom w:val="single" w:sz="12" w:space="1" w:color="auto"/>
-        </w:pBdr>
-        <w:spacing w:before="0" w:beforeAutospacing="0" w:after="0" w:afterAutospacing="0"/>
-        <w:rPr>
-          <w:rFonts w:ascii="Arial" w:hAnsi="Arial" w:cs="Arial"/>
-        </w:rPr>
-      </w:pPr>
-      <w:commentRangeStart w:id="8"/>
-      <w:r>
-        <w:rPr>
-          <w:rFonts w:ascii="Arial" w:hAnsi="Arial" w:cs="Arial"/>
-          <w:b/>
-          <w:bCs/>
-          <w:color w:val="000000"/>
-        </w:rPr>
-        <w:t>AWARDS &amp; ACHIEVEMENTS </w:t>
-      </w:r>
-      <w:commentRangeEnd w:id="8"/>
-      <w:r>
-        <w:rPr>
-          <w:rStyle w:val="CommentReference"/>
-          <w:rFonts w:asciiTheme="minorHAnsi" w:eastAsiaTheme="minorHAnsi" w:hAnsiTheme="minorHAnsi" w:cstheme="minorBidi"/>
-        </w:rPr>
-        <w:commentReference w:id="8"/>
       </w:r>
     </w:p>
     <w:p>
@@ -3615,140 +3573,52 @@
           <w:szCs w:val="20"/>
           <w:shd w:val="clear" w:color="auto" w:fill="FFFFFF"/>
         </w:rPr>
-        <w:tab/>
-      </w:r>
-      <w:r>
-        <w:rPr>
-          <w:rFonts w:ascii="Arial" w:hAnsi="Arial" w:cs="Arial"/>
+        <w:t xml:space="preserve">          </w:t>
+      </w:r>
+      <w:r>
+        <w:rPr>
+          <w:rFonts w:ascii="Arial" w:hAnsi="Arial" w:cs="Arial"/>
+          <w:b/>
+          <w:bCs/>
           <w:color w:val="000000"/>
           <w:sz w:val="20"/>
           <w:szCs w:val="20"/>
           <w:shd w:val="clear" w:color="auto" w:fill="FFFFFF"/>
         </w:rPr>
-        <w:tab/>
-        <w:t xml:space="preserve">    </w:t>
-      </w:r>
-      <w:r>
-        <w:rPr>
-          <w:rFonts w:ascii="Arial" w:hAnsi="Arial" w:cs="Arial"/>
+        <w:t xml:space="preserve">Fall </w:t>
+      </w:r>
+      <w:commentRangeStart w:id="7"/>
+      <w:r>
+        <w:rPr>
+          <w:rFonts w:ascii="Arial" w:hAnsi="Arial" w:cs="Arial"/>
+          <w:b/>
+          <w:bCs/>
           <w:color w:val="000000"/>
           <w:sz w:val="20"/>
           <w:szCs w:val="20"/>
           <w:shd w:val="clear" w:color="auto" w:fill="FFFFFF"/>
         </w:rPr>
-        <w:tab/>
-        <w:t xml:space="preserve"> </w:t>
-      </w:r>
-      <w:r>
-        <w:rPr>
-          <w:rFonts w:ascii="Arial" w:hAnsi="Arial" w:cs="Arial"/>
+        <w:t>202</w:t>
+      </w:r>
+      <w:commentRangeEnd w:id="7"/>
+      <w:r>
+        <w:rPr>
+          <w:rFonts w:ascii="Arial" w:hAnsi="Arial" w:cs="Arial"/>
+          <w:b/>
+          <w:bCs/>
           <w:color w:val="000000"/>
           <w:sz w:val="20"/>
           <w:szCs w:val="20"/>
           <w:shd w:val="clear" w:color="auto" w:fill="FFFFFF"/>
         </w:rPr>
-        <w:t xml:space="preserve">          </w:t>
-      </w:r>
-      <w:r>
-        <w:rPr>
-          <w:rFonts w:ascii="Arial" w:hAnsi="Arial" w:cs="Arial"/>
-          <w:color w:val="000000"/>
-          <w:sz w:val="20"/>
-          <w:szCs w:val="20"/>
-          <w:shd w:val="clear" w:color="auto" w:fill="FFFFFF"/>
-        </w:rPr>
-        <w:t xml:space="preserve">  </w:t>
-      </w:r>
-      <w:r>
-        <w:rPr>
-          <w:rFonts w:ascii="Arial" w:hAnsi="Arial" w:cs="Arial"/>
-          <w:color w:val="000000"/>
-          <w:sz w:val="20"/>
-          <w:szCs w:val="20"/>
-          <w:shd w:val="clear" w:color="auto" w:fill="FFFFFF"/>
-        </w:rPr>
-        <w:t xml:space="preserve"> </w:t>
-      </w:r>
-      <w:commentRangeStart w:id="9"/>
-      <w:r>
-        <w:rPr>
-          <w:rFonts w:ascii="Arial" w:hAnsi="Arial" w:cs="Arial"/>
-          <w:b/>
-          <w:bCs/>
-          <w:color w:val="000000"/>
-          <w:sz w:val="20"/>
-          <w:szCs w:val="20"/>
-          <w:shd w:val="clear" w:color="auto" w:fill="FFFFFF"/>
-        </w:rPr>
-        <w:t>Jan</w:t>
-      </w:r>
-      <w:r>
-        <w:rPr>
-          <w:rFonts w:ascii="Arial" w:hAnsi="Arial" w:cs="Arial"/>
-          <w:b/>
-          <w:bCs/>
-          <w:color w:val="000000"/>
-          <w:sz w:val="20"/>
-          <w:szCs w:val="20"/>
-          <w:shd w:val="clear" w:color="auto" w:fill="FFFFFF"/>
-        </w:rPr>
-        <w:t xml:space="preserve"> 2021 </w:t>
-      </w:r>
-      <w:r>
-        <w:rPr>
-          <w:rFonts w:ascii="Arial" w:hAnsi="Arial" w:cs="Arial"/>
-          <w:b/>
-          <w:bCs/>
-          <w:color w:val="000000"/>
-          <w:sz w:val="20"/>
-          <w:szCs w:val="20"/>
-          <w:shd w:val="clear" w:color="auto" w:fill="FFFFFF"/>
-        </w:rPr>
-        <w:t>–</w:t>
-      </w:r>
-      <w:r>
-        <w:rPr>
-          <w:rFonts w:ascii="Arial" w:hAnsi="Arial" w:cs="Arial"/>
-          <w:b/>
-          <w:bCs/>
-          <w:color w:val="000000"/>
-          <w:sz w:val="20"/>
-          <w:szCs w:val="20"/>
-          <w:shd w:val="clear" w:color="auto" w:fill="FFFFFF"/>
-        </w:rPr>
-        <w:t xml:space="preserve"> Dec</w:t>
-      </w:r>
-      <w:r>
-        <w:rPr>
-          <w:rFonts w:ascii="Arial" w:hAnsi="Arial" w:cs="Arial"/>
-          <w:b/>
-          <w:bCs/>
-          <w:color w:val="000000"/>
-          <w:sz w:val="20"/>
-          <w:szCs w:val="20"/>
-          <w:shd w:val="clear" w:color="auto" w:fill="FFFFFF"/>
-        </w:rPr>
-        <w:t xml:space="preserve"> </w:t>
-      </w:r>
-      <w:r>
-        <w:rPr>
-          <w:rFonts w:ascii="Arial" w:hAnsi="Arial" w:cs="Arial"/>
-          <w:b/>
-          <w:bCs/>
-          <w:color w:val="000000"/>
-          <w:sz w:val="20"/>
-          <w:szCs w:val="20"/>
-          <w:shd w:val="clear" w:color="auto" w:fill="FFFFFF"/>
-        </w:rPr>
-        <w:t>2021</w:t>
-      </w:r>
-      <w:commentRangeEnd w:id="9"/>
+        <w:t>0, Spring 2021, Fall 2022, Spring 2023</w:t>
+      </w:r>
       <w:r>
         <w:rPr>
           <w:rStyle w:val="CommentReference"/>
           <w:rFonts w:asciiTheme="minorHAnsi" w:eastAsiaTheme="minorHAnsi" w:hAnsiTheme="minorHAnsi" w:cstheme="minorBidi"/>
         </w:rPr>
-        <w:commentReference w:id="9"/>
+        <w:commentReference w:id="7"/>
       </w:r>
     </w:p>
     <w:p>
@@ -3946,7 +3816,7 @@
       </w:r>
     </w:p>
   </w:comment>
-  <w:comment w:id="3" w:author="John Pabololot" w:date="2023-10-08T00:09:00Z" w:initials="JP">
+  <w:comment w:id="3" w:author="John Pabololot" w:date="2023-10-08T00:00:00Z" w:initials="JP">
     <w:p>
       <w:pPr>
         <w:pStyle w:val="CommentText"/>
@@ -3958,11 +3828,11 @@
         <w:annotationRef/>
       </w:r>
       <w:r>
-        <w:t>Include a few results from the project for this one. This can include what you found with the simulations, some lessons you have learned during manufacturing, etc.</w:t>
+        <w:t>I think relevant experience should go before projects since employers will likely want to know about this section of your resume more.</w:t>
       </w:r>
     </w:p>
   </w:comment>
-  <w:comment w:id="4" w:author="John Pabololot" w:date="2023-10-08T00:03:00Z" w:initials="JP">
+  <w:comment w:id="4" w:author="John Pabololot" w:date="2023-10-08T00:04:00Z" w:initials="JP">
     <w:p>
       <w:pPr>
         <w:pStyle w:val="CommentText"/>
@@ -3974,11 +3844,11 @@
         <w:annotationRef/>
       </w:r>
       <w:r>
-        <w:t>Can be combined and explained as simulations experience as a step in the conceptual design process.</w:t>
+        <w:t>Maybe add something short on your roles as a club secretary if you're able to talk about it to show more leadership skills.</w:t>
       </w:r>
     </w:p>
   </w:comment>
-  <w:comment w:id="5" w:author="John Pabololot" w:date="2023-10-08T00:15:00Z" w:initials="JP">
+  <w:comment w:id="5" w:author="John Pabololot" w:date="2023-10-08T00:09:00Z" w:initials="JP">
     <w:p>
       <w:pPr>
         <w:pStyle w:val="CommentText"/>
@@ -3990,11 +3860,11 @@
         <w:annotationRef/>
       </w:r>
       <w:r>
-        <w:t>Replace with ME 371 project since it uses more real-world engineering practices.</w:t>
+        <w:t>Include a few results from the project for this one. This can include what you found with the simulations, some lessons you have learned during manufacturing, etc.</w:t>
       </w:r>
     </w:p>
   </w:comment>
-  <w:comment w:id="6" w:author="John Pabololot" w:date="2023-10-08T00:00:00Z" w:initials="JP">
+  <w:comment w:id="6" w:author="John Pabololot" w:date="2023-10-08T00:06:00Z" w:initials="JP">
     <w:p>
       <w:pPr>
         <w:pStyle w:val="CommentText"/>
@@ -4006,43 +3876,11 @@
         <w:annotationRef/>
       </w:r>
       <w:r>
-        <w:t>I think relevant experience should go before projects since employers will likely want to know about this section of your resume more.</w:t>
+        <w:t>Since you have the space, this should be fine to keep.</w:t>
       </w:r>
     </w:p>
   </w:comment>
-  <w:comment w:id="7" w:author="John Pabololot" w:date="2023-10-08T00:04:00Z" w:initials="JP">
-    <w:p>
-      <w:pPr>
-        <w:pStyle w:val="CommentText"/>
-      </w:pPr>
-      <w:r>
-        <w:rPr>
-          <w:rStyle w:val="CommentReference"/>
-        </w:rPr>
-        <w:annotationRef/>
-      </w:r>
-      <w:r>
-        <w:t>Maybe add something short on your roles as a club secretary if you're able to talk about it to show more leadership skills.</w:t>
-      </w:r>
-    </w:p>
-  </w:comment>
-  <w:comment w:id="8" w:author="John Pabololot" w:date="2023-10-08T00:06:00Z" w:initials="JP">
-    <w:p>
-      <w:pPr>
-        <w:pStyle w:val="CommentText"/>
-      </w:pPr>
-      <w:r>
-        <w:rPr>
-          <w:rStyle w:val="CommentReference"/>
-        </w:rPr>
-        <w:annotationRef/>
-      </w:r>
-      <w:r>
-        <w:t>Since you have the space, this should be fine to keep.</w:t>
-      </w:r>
-    </w:p>
-  </w:comment>
-  <w:comment w:id="9" w:author="John Pabololot" w:date="2023-10-08T00:07:00Z" w:initials="JP">
+  <w:comment w:id="7" w:author="John Pabololot" w:date="2023-10-08T00:07:00Z" w:initials="JP">
     <w:p>
       <w:pPr>
         <w:pStyle w:val="CommentText"/>
@@ -4063,31 +3901,111 @@
 
 <file path=word/commentsExtended.xml><?xml version="1.0" encoding="utf-8"?>
 <w15:commentsEx xmlns:wpc="http://schemas.microsoft.com/office/word/2010/wordprocessingCanvas" xmlns:cx="http://schemas.microsoft.com/office/drawing/2014/chartex" xmlns:cx1="http://schemas.microsoft.com/office/drawing/2015/9/8/chartex" xmlns:cx2="http://schemas.microsoft.com/office/drawing/2015/10/21/chartex" xmlns:cx3="http://schemas.microsoft.com/office/drawing/2016/5/9/chartex" xmlns:cx4="http://schemas.microsoft.com/office/drawing/2016/5/10/chartex" xmlns:cx5="http://schemas.microsoft.com/office/drawing/2016/5/11/chartex" xmlns:cx6="http://schemas.microsoft.com/office/drawing/2016/5/12/chartex" xmlns:cx7="http://schemas.microsoft.com/office/drawing/2016/5/13/chartex" xmlns:cx8="http://schemas.microsoft.com/office/drawing/2016/5/14/chartex" xmlns:mc="http://schemas.openxmlformats.org/markup-compatibility/2006" xmlns:aink="http://schemas.microsoft.com/office/drawing/2016/ink" xmlns:am3d="http://schemas.microsoft.com/office/drawing/2017/model3d" xmlns:o="urn:schemas-microsoft-com:office:office" xmlns:oel="http://schemas.microsoft.com/office/2019/extlst" xmlns:r="http://schemas.openxmlformats.org/officeDocument/2006/relationships" xmlns:m="http://schemas.openxmlformats.org/officeDocument/2006/math" xmlns:v="urn:schemas-microsoft-com:vml" xmlns:wp14="http://schemas.microsoft.com/office/word/2010/wordprocessingDrawing" xmlns:wp="http://schemas.openxmlformats.org/drawingml/2006/wordprocessingDrawing" xmlns:w10="urn:schemas-microsoft-com:office:word" xmlns:w="http://schemas.openxmlformats.org/wordprocessingml/2006/main" xmlns:w14="http://schemas.microsoft.com/office/word/2010/wordml" xmlns:w15="http://schemas.microsoft.com/office/word/2012/wordml" xmlns:w16cex="http://schemas.microsoft.com/office/word/2018/wordml/cex" xmlns:w16cid="http://schemas.microsoft.com/office/word/2016/wordml/cid" xmlns:w16="http://schemas.microsoft.com/office/word/2018/wordml" xmlns:w16sdtdh="http://schemas.microsoft.com/office/word/2020/wordml/sdtdatahash" xmlns:w16se="http://schemas.microsoft.com/office/word/2015/wordml/symex" xmlns:wpg="http://schemas.microsoft.com/office/word/2010/wordprocessingGroup" xmlns:wpi="http://schemas.microsoft.com/office/word/2010/wordprocessingInk" xmlns:wne="http://schemas.microsoft.com/office/word/2006/wordml" xmlns:wps="http://schemas.microsoft.com/office/word/2010/wordprocessingShape" mc:Ignorable="w14 w15 w16se w16cid w16 w16cex w16sdtdh wp14">
-  <w15:commentEx w15:paraId="0C21A3C8" w15:done="0"/>
-  <w15:commentEx w15:paraId="3EF40EF4" w15:done="0"/>
-  <w15:commentEx w15:paraId="6AD53D66" w15:done="0"/>
-  <w15:commentEx w15:paraId="686CA22E" w15:done="0"/>
-  <w15:commentEx w15:paraId="34AFB186" w15:done="0"/>
-  <w15:commentEx w15:paraId="55937D75" w15:done="0"/>
-  <w15:commentEx w15:paraId="6CED5FEC" w15:done="0"/>
-  <w15:commentEx w15:paraId="699CA509" w15:done="0"/>
-  <w15:commentEx w15:paraId="6C429308" w15:done="0"/>
-  <w15:commentEx w15:paraId="714F6C17" w15:done="0"/>
+  <w15:commentEx w15:paraId="0C21A3C8" w15:done="1"/>
+  <w15:commentEx w15:paraId="3EF40EF4" w15:done="1"/>
+  <w15:commentEx w15:paraId="6AD53D66" w15:done="1"/>
+  <w15:commentEx w15:paraId="63FD62A7" w15:done="1"/>
+  <w15:commentEx w15:paraId="0ABE8321" w15:done="1"/>
+  <w15:commentEx w15:paraId="686CA22E" w15:done="1"/>
+  <w15:commentEx w15:paraId="6C429308" w15:done="1"/>
+  <w15:commentEx w15:paraId="714F6C17" w15:done="1"/>
 </w15:commentsEx>
 </file>
 
 <file path=word/commentsExtensible.xml><?xml version="1.0" encoding="utf-8"?>
 <w16cex:commentsExtensible xmlns:wpc="http://schemas.microsoft.com/office/word/2010/wordprocessingCanvas" xmlns:cx="http://schemas.microsoft.com/office/drawing/2014/chartex" xmlns:cx1="http://schemas.microsoft.com/office/drawing/2015/9/8/chartex" xmlns:cx2="http://schemas.microsoft.com/office/drawing/2015/10/21/chartex" xmlns:cx3="http://schemas.microsoft.com/office/drawing/2016/5/9/chartex" xmlns:cx4="http://schemas.microsoft.com/office/drawing/2016/5/10/chartex" xmlns:cx5="http://schemas.microsoft.com/office/drawing/2016/5/11/chartex" xmlns:cx6="http://schemas.microsoft.com/office/drawing/2016/5/12/chartex" xmlns:cx7="http://schemas.microsoft.com/office/drawing/2016/5/13/chartex" xmlns:cx8="http://schemas.microsoft.com/office/drawing/2016/5/14/chartex" xmlns:cr="http://schemas.microsoft.com/office/comments/2020/reactions" xmlns:mc="http://schemas.openxmlformats.org/markup-compatibility/2006" xmlns:aink="http://schemas.microsoft.com/office/drawing/2016/ink" xmlns:am3d="http://schemas.microsoft.com/office/drawing/2017/model3d" xmlns:o="urn:schemas-microsoft-com:office:office" xmlns:oel="http://schemas.microsoft.com/office/2019/extlst" xmlns:r="http://schemas.openxmlformats.org/officeDocument/2006/relationships" xmlns:m="http://schemas.openxmlformats.org/officeDocument/2006/math" xmlns:v="urn:schemas-microsoft-com:vml" xmlns:wp14="http://schemas.microsoft.com/office/word/2010/wordprocessingDrawing" xmlns:wp="http://schemas.openxmlformats.org/drawingml/2006/wordprocessingDrawing" xmlns:w10="urn:schemas-microsoft-com:office:word" xmlns:w="http://schemas.openxmlformats.org/wordprocessingml/2006/main" xmlns:w14="http://schemas.microsoft.com/office/word/2010/wordml" xmlns:w15="http://schemas.microsoft.com/office/word/2012/wordml" xmlns:w16cex="http://schemas.microsoft.com/office/word/2018/wordml/cex" xmlns:w16cid="http://schemas.microsoft.com/office/word/2016/wordml/cid" xmlns:w16="http://schemas.microsoft.com/office/word/2018/wordml" xmlns:w16sdtdh="http://schemas.microsoft.com/office/word/2020/wordml/sdtdatahash" xmlns:w16se="http://schemas.microsoft.com/office/word/2015/wordml/symex" xmlns:wpg="http://schemas.microsoft.com/office/word/2010/wordprocessingGroup" xmlns:wpi="http://schemas.microsoft.com/office/word/2010/wordprocessingInk" xmlns:wne="http://schemas.microsoft.com/office/word/2006/wordml" xmlns:wps="http://schemas.microsoft.com/office/word/2010/wordprocessingShape" mc:Ignorable="w14 w15 w16se w16cid w16 w16cex w16sdtdh cr wp14">
-  <w16cex:commentExtensible w16cex:durableId="1B1233C3" w16cex:dateUtc="2023-10-08T04:16:00Z"/>
+  <w16cex:commentExtensible w16cex:durableId="1B1233C3" w16cex:dateUtc="2023-10-08T04:16:00Z">
+    <w16cex:extLst>
+      <w16:ext w16:uri="{CE6994B0-6A32-4C9F-8C6B-6E91EDA988CE}">
+        <cr:reactions xmlns:cr="http://schemas.microsoft.com/office/comments/2020/reactions">
+          <cr:reaction reactionType="1">
+            <cr:reactionInfo dateUtc="2023-10-09T03:22:35Z">
+              <cr:user userId="6dabb0e97e0396ee" userProvider="Windows Live" userName="Jeremy Maniago"/>
+            </cr:reactionInfo>
+          </cr:reaction>
+        </cr:reactions>
+      </w16:ext>
+    </w16cex:extLst>
+  </w16cex:commentExtensible>
   <w16cex:commentExtensible w16cex:durableId="0982039D" w16cex:dateUtc="2023-10-08T04:14:00Z"/>
-  <w16cex:commentExtensible w16cex:durableId="1E0366AC" w16cex:dateUtc="2023-10-08T04:10:00Z"/>
-  <w16cex:commentExtensible w16cex:durableId="3D340E0A" w16cex:dateUtc="2023-10-08T04:09:00Z"/>
-  <w16cex:commentExtensible w16cex:durableId="5FA7EB03" w16cex:dateUtc="2023-10-08T04:03:00Z"/>
-  <w16cex:commentExtensible w16cex:durableId="7318F7C2" w16cex:dateUtc="2023-10-08T04:15:00Z"/>
-  <w16cex:commentExtensible w16cex:durableId="005A4867" w16cex:dateUtc="2023-10-08T04:00:00Z"/>
-  <w16cex:commentExtensible w16cex:durableId="0095125E" w16cex:dateUtc="2023-10-08T04:04:00Z"/>
-  <w16cex:commentExtensible w16cex:durableId="38FF3CAA" w16cex:dateUtc="2023-10-08T04:06:00Z"/>
-  <w16cex:commentExtensible w16cex:durableId="171D3852" w16cex:dateUtc="2023-10-08T04:07:00Z"/>
+  <w16cex:commentExtensible w16cex:durableId="1E0366AC" w16cex:dateUtc="2023-10-08T04:10:00Z">
+    <w16cex:extLst>
+      <w16:ext w16:uri="{CE6994B0-6A32-4C9F-8C6B-6E91EDA988CE}">
+        <cr:reactions xmlns:cr="http://schemas.microsoft.com/office/comments/2020/reactions">
+          <cr:reaction reactionType="1">
+            <cr:reactionInfo dateUtc="2023-10-09T21:40:07Z">
+              <cr:user userId="6dabb0e97e0396ee" userProvider="Windows Live" userName="Jeremy Maniago"/>
+            </cr:reactionInfo>
+          </cr:reaction>
+        </cr:reactions>
+      </w16:ext>
+    </w16cex:extLst>
+  </w16cex:commentExtensible>
+  <w16cex:commentExtensible w16cex:durableId="005A4867" w16cex:dateUtc="2023-10-08T04:00:00Z">
+    <w16cex:extLst>
+      <w16:ext w16:uri="{CE6994B0-6A32-4C9F-8C6B-6E91EDA988CE}">
+        <cr:reactions xmlns:cr="http://schemas.microsoft.com/office/comments/2020/reactions">
+          <cr:reaction reactionType="1">
+            <cr:reactionInfo dateUtc="2023-10-09T16:57:35Z">
+              <cr:user userId="6dabb0e97e0396ee" userProvider="Windows Live" userName="Jeremy Maniago"/>
+            </cr:reactionInfo>
+          </cr:reaction>
+        </cr:reactions>
+      </w16:ext>
+    </w16cex:extLst>
+  </w16cex:commentExtensible>
+  <w16cex:commentExtensible w16cex:durableId="0095125E" w16cex:dateUtc="2023-10-08T04:04:00Z">
+    <w16cex:extLst>
+      <w16:ext w16:uri="{CE6994B0-6A32-4C9F-8C6B-6E91EDA988CE}">
+        <cr:reactions xmlns:cr="http://schemas.microsoft.com/office/comments/2020/reactions">
+          <cr:reaction reactionType="1">
+            <cr:reactionInfo dateUtc="2023-10-09T17:01:26Z">
+              <cr:user userId="6dabb0e97e0396ee" userProvider="Windows Live" userName="Jeremy Maniago"/>
+            </cr:reactionInfo>
+          </cr:reaction>
+        </cr:reactions>
+      </w16:ext>
+    </w16cex:extLst>
+  </w16cex:commentExtensible>
+  <w16cex:commentExtensible w16cex:durableId="3D340E0A" w16cex:dateUtc="2023-10-08T04:09:00Z">
+    <w16cex:extLst>
+      <w16:ext w16:uri="{CE6994B0-6A32-4C9F-8C6B-6E91EDA988CE}">
+        <cr:reactions xmlns:cr="http://schemas.microsoft.com/office/comments/2020/reactions">
+          <cr:reaction reactionType="1">
+            <cr:reactionInfo dateUtc="2023-10-09T22:15:05Z">
+              <cr:user userId="6dabb0e97e0396ee" userProvider="Windows Live" userName="Jeremy Maniago"/>
+            </cr:reactionInfo>
+          </cr:reaction>
+        </cr:reactions>
+      </w16:ext>
+    </w16cex:extLst>
+  </w16cex:commentExtensible>
+  <w16cex:commentExtensible w16cex:durableId="38FF3CAA" w16cex:dateUtc="2023-10-08T04:06:00Z">
+    <w16cex:extLst>
+      <w16:ext w16:uri="{CE6994B0-6A32-4C9F-8C6B-6E91EDA988CE}">
+        <cr:reactions xmlns:cr="http://schemas.microsoft.com/office/comments/2020/reactions">
+          <cr:reaction reactionType="1">
+            <cr:reactionInfo dateUtc="2023-10-09T17:09:18Z">
+              <cr:user userId="6dabb0e97e0396ee" userProvider="Windows Live" userName="Jeremy Maniago"/>
+            </cr:reactionInfo>
+          </cr:reaction>
+        </cr:reactions>
+      </w16:ext>
+    </w16cex:extLst>
+  </w16cex:commentExtensible>
+  <w16cex:commentExtensible w16cex:durableId="171D3852" w16cex:dateUtc="2023-10-08T04:07:00Z">
+    <w16cex:extLst>
+      <w16:ext w16:uri="{CE6994B0-6A32-4C9F-8C6B-6E91EDA988CE}">
+        <cr:reactions xmlns:cr="http://schemas.microsoft.com/office/comments/2020/reactions">
+          <cr:reaction reactionType="1">
+            <cr:reactionInfo dateUtc="2023-10-09T17:09:24Z">
+              <cr:user userId="6dabb0e97e0396ee" userProvider="Windows Live" userName="Jeremy Maniago"/>
+            </cr:reactionInfo>
+          </cr:reaction>
+        </cr:reactions>
+      </w16:ext>
+    </w16cex:extLst>
+  </w16cex:commentExtensible>
 </w16cex:commentsExtensible>
 </file>
 
@@ -4096,11 +4014,9 @@
   <w16cid:commentId w16cid:paraId="0C21A3C8" w16cid:durableId="1B1233C3"/>
   <w16cid:commentId w16cid:paraId="3EF40EF4" w16cid:durableId="0982039D"/>
   <w16cid:commentId w16cid:paraId="6AD53D66" w16cid:durableId="1E0366AC"/>
+  <w16cid:commentId w16cid:paraId="63FD62A7" w16cid:durableId="005A4867"/>
+  <w16cid:commentId w16cid:paraId="0ABE8321" w16cid:durableId="0095125E"/>
   <w16cid:commentId w16cid:paraId="686CA22E" w16cid:durableId="3D340E0A"/>
-  <w16cid:commentId w16cid:paraId="34AFB186" w16cid:durableId="5FA7EB03"/>
-  <w16cid:commentId w16cid:paraId="55937D75" w16cid:durableId="7318F7C2"/>
-  <w16cid:commentId w16cid:paraId="6CED5FEC" w16cid:durableId="005A4867"/>
-  <w16cid:commentId w16cid:paraId="699CA509" w16cid:durableId="0095125E"/>
   <w16cid:commentId w16cid:paraId="6C429308" w16cid:durableId="38FF3CAA"/>
   <w16cid:commentId w16cid:paraId="714F6C17" w16cid:durableId="171D3852"/>
 </w16cid:commentsIds>
@@ -4707,7 +4623,7 @@
   <w:abstractNum w:abstractNumId="4" w15:restartNumberingAfterBreak="0">
     <w:nsid w:val="1B246923"/>
     <w:multiLevelType w:val="multilevel"/>
-    <w:tmpl w:val="6F7C5602"/>
+    <w:tmpl w:val="91D408B0"/>
     <w:lvl w:ilvl="0">
       <w:start w:val="1"/>
       <w:numFmt w:val="bullet"/>
@@ -4717,7 +4633,7 @@
         <w:tabs>
           <w:tab w:val="num" w:pos="360"/>
         </w:tabs>
-        <w:ind w:left="576" w:hanging="432"/>
+        <w:ind w:left="432" w:hanging="288"/>
       </w:pPr>
       <w:rPr>
         <w:rFonts w:ascii="Symbol" w:hAnsi="Symbol" w:hint="default"/>
@@ -6973,25 +6889,12 @@
 </file>
 
 <file path=customXml/item1.xml><?xml version="1.0" encoding="utf-8"?>
-<?mso-contentType ?>
-<FormTemplates xmlns="http://schemas.microsoft.com/sharepoint/v3/contenttype/forms">
-  <Display>DocumentLibraryForm</Display>
-  <Edit>DocumentLibraryForm</Edit>
-  <New>DocumentLibraryForm</New>
-</FormTemplates>
-</file>
-
-<file path=customXml/item2.xml><?xml version="1.0" encoding="utf-8"?>
-<b:Sources xmlns:b="http://schemas.openxmlformats.org/officeDocument/2006/bibliography" xmlns="http://schemas.openxmlformats.org/officeDocument/2006/bibliography" SelectedStyle="\APASixthEditionOfficeOnline.xsl" StyleName="APA" Version="6"/>
-</file>
-
-<file path=customXml/item3.xml><?xml version="1.0" encoding="utf-8"?>
 <p:properties xmlns:p="http://schemas.microsoft.com/office/2006/metadata/properties" xmlns:xsi="http://www.w3.org/2001/XMLSchema-instance" xmlns:pc="http://schemas.microsoft.com/office/infopath/2007/PartnerControls">
   <documentManagement/>
 </p:properties>
 </file>
 
-<file path=customXml/item4.xml><?xml version="1.0" encoding="utf-8"?>
+<file path=customXml/item2.xml><?xml version="1.0" encoding="utf-8"?>
 <ct:contentTypeSchema xmlns:ct="http://schemas.microsoft.com/office/2006/metadata/contentType" xmlns:ma="http://schemas.microsoft.com/office/2006/metadata/properties/metaAttributes" ct:_="" ma:_="" ma:contentTypeName="Document" ma:contentTypeID="0x010100EFBE6572CC1F704BACA930A05847CBEE" ma:contentTypeVersion="7" ma:contentTypeDescription="Create a new document." ma:contentTypeScope="" ma:versionID="af765f61370aaf1dade7fba15ab5033d">
   <xsd:schema xmlns:xsd="http://www.w3.org/2001/XMLSchema" xmlns:xs="http://www.w3.org/2001/XMLSchema" xmlns:p="http://schemas.microsoft.com/office/2006/metadata/properties" xmlns:ns3="91bb7543-5a79-4c28-9c8f-3e3ce0a73ca7" xmlns:ns4="daf18a47-7779-4220-b6bf-8a27b9e00709" targetNamespace="http://schemas.microsoft.com/office/2006/metadata/properties" ma:root="true" ma:fieldsID="abea4db8484141d44bd49b2104cd20aa" ns3:_="" ns4:_="">
     <xsd:import namespace="91bb7543-5a79-4c28-9c8f-3e3ce0a73ca7"/>
@@ -7176,23 +7079,20 @@
 </ct:contentTypeSchema>
 </file>
 
-<file path=customXml/itemProps1.xml><?xml version="1.0" encoding="utf-8"?>
-<ds:datastoreItem xmlns:ds="http://schemas.openxmlformats.org/officeDocument/2006/customXml" ds:itemID="{8A0FDBBF-7B20-4961-8DC8-19394652E411}">
-  <ds:schemaRefs>
-    <ds:schemaRef ds:uri="http://schemas.microsoft.com/sharepoint/v3/contenttype/forms"/>
-  </ds:schemaRefs>
-</ds:datastoreItem>
+<file path=customXml/item3.xml><?xml version="1.0" encoding="utf-8"?>
+<?mso-contentType ?>
+<FormTemplates xmlns="http://schemas.microsoft.com/sharepoint/v3/contenttype/forms">
+  <Display>DocumentLibraryForm</Display>
+  <Edit>DocumentLibraryForm</Edit>
+  <New>DocumentLibraryForm</New>
+</FormTemplates>
 </file>
 
-<file path=customXml/itemProps2.xml><?xml version="1.0" encoding="utf-8"?>
-<ds:datastoreItem xmlns:ds="http://schemas.openxmlformats.org/officeDocument/2006/customXml" ds:itemID="{6B4C798F-2236-4369-94C9-52A7572D84D5}">
-  <ds:schemaRefs>
-    <ds:schemaRef ds:uri="http://schemas.openxmlformats.org/officeDocument/2006/bibliography"/>
-  </ds:schemaRefs>
-</ds:datastoreItem>
+<file path=customXml/item4.xml><?xml version="1.0" encoding="utf-8"?>
+<b:Sources xmlns:b="http://schemas.openxmlformats.org/officeDocument/2006/bibliography" xmlns="http://schemas.openxmlformats.org/officeDocument/2006/bibliography" SelectedStyle="\APASixthEditionOfficeOnline.xsl" StyleName="APA" Version="6"/>
 </file>
 
-<file path=customXml/itemProps3.xml><?xml version="1.0" encoding="utf-8"?>
+<file path=customXml/itemProps1.xml><?xml version="1.0" encoding="utf-8"?>
 <ds:datastoreItem xmlns:ds="http://schemas.openxmlformats.org/officeDocument/2006/customXml" ds:itemID="{4683FDA3-B0D4-46E0-AFC6-EDC4359CD05A}">
   <ds:schemaRefs>
     <ds:schemaRef ds:uri="http://schemas.microsoft.com/office/2006/metadata/properties"/>
@@ -7201,7 +7101,7 @@
 </ds:datastoreItem>
 </file>
 
-<file path=customXml/itemProps4.xml><?xml version="1.0" encoding="utf-8"?>
+<file path=customXml/itemProps2.xml><?xml version="1.0" encoding="utf-8"?>
 <ds:datastoreItem xmlns:ds="http://schemas.openxmlformats.org/officeDocument/2006/customXml" ds:itemID="{F7508C3B-0B63-404F-8AE5-D7F6278FA436}">
   <ds:schemaRefs>
     <ds:schemaRef ds:uri="http://schemas.microsoft.com/office/2006/metadata/contentType"/>
@@ -7218,4 +7118,20 @@
     <ds:schemaRef ds:uri="http://schemas.microsoft.com/internal/obd"/>
   </ds:schemaRefs>
 </ds:datastoreItem>
+</file>
+
+<file path=customXml/itemProps3.xml><?xml version="1.0" encoding="utf-8"?>
+<ds:datastoreItem xmlns:ds="http://schemas.openxmlformats.org/officeDocument/2006/customXml" ds:itemID="{8A0FDBBF-7B20-4961-8DC8-19394652E411}">
+  <ds:schemaRefs>
+    <ds:schemaRef ds:uri="http://schemas.microsoft.com/sharepoint/v3/contenttype/forms"/>
+  </ds:schemaRefs>
+</ds:datastoreItem>
+</file>
+
+<file path=customXml/itemProps4.xml><?xml version="1.0" encoding="utf-8"?>
+<ds:datastoreItem xmlns:ds="http://schemas.openxmlformats.org/officeDocument/2006/customXml" ds:itemID="{6B4C798F-2236-4369-94C9-52A7572D84D5}">
+  <ds:schemaRefs>
+    <ds:schemaRef ds:uri="http://schemas.openxmlformats.org/officeDocument/2006/bibliography"/>
+  </ds:schemaRefs>
+</ds:datastoreItem>
 </file>
</xml_diff>